<commit_message>
Moving attachment blocks to documents.yml
</commit_message>
<xml_diff>
--- a/docassemble/MLHDivorceAndCustody/data/templates/judgment_information_foc_100_attachment.docx
+++ b/docassemble/MLHDivorceAndCustody/data/templates/judgment_information_foc_100_attachment.docx
@@ -20,7 +20,19 @@
         <w:rPr>
           <w:rFonts w:cstheme="minorHAnsi"/>
         </w:rPr>
-        <w:t>if children | number &gt; 4</w:t>
+        <w:t xml:space="preserve">if children | </w:t>
+      </w:r>
+      <w:r>
+        <w:rPr>
+          <w:rFonts w:cstheme="minorHAnsi"/>
+        </w:rPr>
+        <w:t>length</w:t>
+      </w:r>
+      <w:r>
+        <w:rPr>
+          <w:rFonts w:cstheme="minorHAnsi"/>
+        </w:rPr>
+        <w:t xml:space="preserve"> &gt; 4</w:t>
       </w:r>
       <w:r>
         <w:rPr>
@@ -225,17 +237,7 @@
                 <w:sz w:val="18"/>
                 <w:szCs w:val="18"/>
               </w:rPr>
-              <w:t xml:space="preserve">Child’s </w:t>
-            </w:r>
-            <w:r>
-              <w:rPr>
-                <w:rFonts w:ascii="Helvetica" w:hAnsi="Helvetica" w:cs="Times New Roman"/>
-                <w:b/>
-                <w:bCs/>
-                <w:sz w:val="18"/>
-                <w:szCs w:val="18"/>
-              </w:rPr>
-              <w:t>primary residence address</w:t>
+              <w:t>Child’s primary residence address</w:t>
             </w:r>
           </w:p>
         </w:tc>
@@ -587,31 +589,31 @@
         <w:rPr>
           <w:rFonts w:cstheme="minorHAnsi"/>
         </w:rPr>
-        <w:t>{%p if (</w:t>
-      </w:r>
-      <w:r>
-        <w:rPr>
-          <w:rFonts w:cstheme="minorHAnsi"/>
-        </w:rPr>
-        <w:t>users[0].insurance_providers | number &gt; 5</w:t>
-      </w:r>
-      <w:r>
-        <w:rPr>
-          <w:rFonts w:cstheme="minorHAnsi"/>
-        </w:rPr>
-        <w:t>) or (</w:t>
-      </w:r>
-      <w:r>
-        <w:rPr>
-          <w:rFonts w:cstheme="minorHAnsi"/>
-        </w:rPr>
-        <w:t>other_parties[0].insurance_providers | number &gt; 5</w:t>
-      </w:r>
-      <w:r>
-        <w:rPr>
-          <w:rFonts w:cstheme="minorHAnsi"/>
-        </w:rPr>
-        <w:t>) %}</w:t>
+        <w:t xml:space="preserve">{%p if (users[0].insurance_providers | </w:t>
+      </w:r>
+      <w:r>
+        <w:rPr>
+          <w:rFonts w:cstheme="minorHAnsi"/>
+        </w:rPr>
+        <w:t>length</w:t>
+      </w:r>
+      <w:r>
+        <w:rPr>
+          <w:rFonts w:cstheme="minorHAnsi"/>
+        </w:rPr>
+        <w:t xml:space="preserve"> &gt; 5) or (other_parties[0].insurance_providers | </w:t>
+      </w:r>
+      <w:r>
+        <w:rPr>
+          <w:rFonts w:cstheme="minorHAnsi"/>
+        </w:rPr>
+        <w:t>length</w:t>
+      </w:r>
+      <w:r>
+        <w:rPr>
+          <w:rFonts w:cstheme="minorHAnsi"/>
+        </w:rPr>
+        <w:t xml:space="preserve"> &gt; 5) %}</w:t>
       </w:r>
     </w:p>
     <w:p>
@@ -635,17 +637,7 @@
           <w:sz w:val="20"/>
           <w:szCs w:val="20"/>
         </w:rPr>
-        <w:t>MEDICAL SUPPORT</w:t>
-      </w:r>
-      <w:r>
-        <w:rPr>
-          <w:rFonts w:ascii="Helvetica" w:hAnsi="Helvetica" w:cs="Times New Roman"/>
-          <w:b/>
-          <w:bCs/>
-          <w:sz w:val="20"/>
-          <w:szCs w:val="20"/>
-        </w:rPr>
-        <w:t xml:space="preserve"> PROVISIONS, continued</w:t>
+        <w:t>MEDICAL SUPPORT PROVISIONS, continued</w:t>
       </w:r>
     </w:p>
     <w:p>
@@ -693,7 +685,19 @@
         <w:rPr>
           <w:rFonts w:cstheme="minorHAnsi"/>
         </w:rPr>
-        <w:t xml:space="preserve"> | number &gt; </w:t>
+        <w:t xml:space="preserve"> | </w:t>
+      </w:r>
+      <w:r>
+        <w:rPr>
+          <w:rFonts w:cstheme="minorHAnsi"/>
+        </w:rPr>
+        <w:t>length</w:t>
+      </w:r>
+      <w:r>
+        <w:rPr>
+          <w:rFonts w:cstheme="minorHAnsi"/>
+        </w:rPr>
+        <w:t xml:space="preserve"> &gt; </w:t>
       </w:r>
       <w:r>
         <w:rPr>
@@ -1172,21 +1176,7 @@
                 <w:sz w:val="20"/>
                 <w:szCs w:val="20"/>
               </w:rPr>
-              <w:t xml:space="preserve"> provider.</w:t>
-            </w:r>
-            <w:r>
-              <w:rPr>
-                <w:sz w:val="20"/>
-                <w:szCs w:val="20"/>
-              </w:rPr>
-              <w:t>group</w:t>
-            </w:r>
-            <w:r>
-              <w:rPr>
-                <w:sz w:val="20"/>
-                <w:szCs w:val="20"/>
-              </w:rPr>
-              <w:t>_num</w:t>
+              <w:t xml:space="preserve"> provider.group_num</w:t>
             </w:r>
             <w:r>
               <w:rPr>
@@ -1376,19 +1366,19 @@
         <w:rPr>
           <w:rFonts w:cstheme="minorHAnsi"/>
         </w:rPr>
-        <w:t xml:space="preserve">if </w:t>
-      </w:r>
-      <w:r>
-        <w:rPr>
-          <w:rFonts w:cstheme="minorHAnsi"/>
-        </w:rPr>
-        <w:t>other_parties</w:t>
-      </w:r>
-      <w:r>
-        <w:rPr>
-          <w:rFonts w:cstheme="minorHAnsi"/>
-        </w:rPr>
-        <w:t xml:space="preserve">[0].insurance_providers | number &gt; 5 </w:t>
+        <w:t xml:space="preserve">if other_parties[0].insurance_providers | </w:t>
+      </w:r>
+      <w:r>
+        <w:rPr>
+          <w:rFonts w:cstheme="minorHAnsi"/>
+        </w:rPr>
+        <w:t>length</w:t>
+      </w:r>
+      <w:r>
+        <w:rPr>
+          <w:rFonts w:cstheme="minorHAnsi"/>
+        </w:rPr>
+        <w:t xml:space="preserve"> &gt; 5 </w:t>
       </w:r>
       <w:r>
         <w:rPr>
@@ -2052,8 +2042,12 @@
       </w:pPr>
     </w:p>
     <w:sectPr>
-      <w:headerReference w:type="default" r:id="rId7"/>
-      <w:footerReference w:type="default" r:id="rId8"/>
+      <w:headerReference w:type="even" r:id="rId7"/>
+      <w:headerReference w:type="default" r:id="rId8"/>
+      <w:footerReference w:type="even" r:id="rId9"/>
+      <w:footerReference w:type="default" r:id="rId10"/>
+      <w:headerReference w:type="first" r:id="rId11"/>
+      <w:footerReference w:type="first" r:id="rId12"/>
       <w:pgSz w:w="12240" w:h="15840"/>
       <w:pgMar w:top="1497" w:right="1080" w:bottom="1440" w:left="1080" w:header="1440" w:footer="1008" w:gutter="0"/>
       <w:pgNumType w:start="2"/>
@@ -2094,8 +2088,28 @@
 <w:ftr xmlns:wpc="http://schemas.microsoft.com/office/word/2010/wordprocessingCanvas" xmlns:cx="http://schemas.microsoft.com/office/drawing/2014/chartex" xmlns:cx1="http://schemas.microsoft.com/office/drawing/2015/9/8/chartex" xmlns:cx2="http://schemas.microsoft.com/office/drawing/2015/10/21/chartex" xmlns:cx3="http://schemas.microsoft.com/office/drawing/2016/5/9/chartex" xmlns:cx4="http://schemas.microsoft.com/office/drawing/2016/5/10/chartex" xmlns:cx5="http://schemas.microsoft.com/office/drawing/2016/5/11/chartex" xmlns:cx6="http://schemas.microsoft.com/office/drawing/2016/5/12/chartex" xmlns:cx7="http://schemas.microsoft.com/office/drawing/2016/5/13/chartex" xmlns:cx8="http://schemas.microsoft.com/office/drawing/2016/5/14/chartex" xmlns:mc="http://schemas.openxmlformats.org/markup-compatibility/2006" xmlns:aink="http://schemas.microsoft.com/office/drawing/2016/ink" xmlns:am3d="http://schemas.microsoft.com/office/drawing/2017/model3d" xmlns:o="urn:schemas-microsoft-com:office:office" xmlns:oel="http://schemas.microsoft.com/office/2019/extlst" xmlns:r="http://schemas.openxmlformats.org/officeDocument/2006/relationships" xmlns:m="http://schemas.openxmlformats.org/officeDocument/2006/math" xmlns:v="urn:schemas-microsoft-com:vml" xmlns:wp14="http://schemas.microsoft.com/office/word/2010/wordprocessingDrawing" xmlns:wp="http://schemas.openxmlformats.org/drawingml/2006/wordprocessingDrawing" xmlns:w10="urn:schemas-microsoft-com:office:word" xmlns:w="http://schemas.openxmlformats.org/wordprocessingml/2006/main" xmlns:w14="http://schemas.microsoft.com/office/word/2010/wordml" xmlns:w15="http://schemas.microsoft.com/office/word/2012/wordml" xmlns:w16cex="http://schemas.microsoft.com/office/word/2018/wordml/cex" xmlns:w16cid="http://schemas.microsoft.com/office/word/2016/wordml/cid" xmlns:w16="http://schemas.microsoft.com/office/word/2018/wordml" xmlns:w16du="http://schemas.microsoft.com/office/word/2023/wordml/word16du" xmlns:w16sdtdh="http://schemas.microsoft.com/office/word/2020/wordml/sdtdatahash" xmlns:w16sdtfl="http://schemas.microsoft.com/office/word/2024/wordml/sdtformatlock" xmlns:w16se="http://schemas.microsoft.com/office/word/2015/wordml/symex" xmlns:wpg="http://schemas.microsoft.com/office/word/2010/wordprocessingGroup" xmlns:wpi="http://schemas.microsoft.com/office/word/2010/wordprocessingInk" xmlns:wne="http://schemas.microsoft.com/office/word/2006/wordml" xmlns:wps="http://schemas.microsoft.com/office/word/2010/wordprocessingShape" mc:Ignorable="w14 w15 w16se w16cid w16 w16cex w16sdtdh w16sdtfl w16du wp14">
   <w:p>
     <w:pPr>
+      <w:pStyle w:val="Footer"/>
+    </w:pPr>
+  </w:p>
+</w:ftr>
+</file>
+
+<file path=word/footer2.xml><?xml version="1.0" encoding="utf-8"?>
+<w:ftr xmlns:wpc="http://schemas.microsoft.com/office/word/2010/wordprocessingCanvas" xmlns:cx="http://schemas.microsoft.com/office/drawing/2014/chartex" xmlns:cx1="http://schemas.microsoft.com/office/drawing/2015/9/8/chartex" xmlns:cx2="http://schemas.microsoft.com/office/drawing/2015/10/21/chartex" xmlns:cx3="http://schemas.microsoft.com/office/drawing/2016/5/9/chartex" xmlns:cx4="http://schemas.microsoft.com/office/drawing/2016/5/10/chartex" xmlns:cx5="http://schemas.microsoft.com/office/drawing/2016/5/11/chartex" xmlns:cx6="http://schemas.microsoft.com/office/drawing/2016/5/12/chartex" xmlns:cx7="http://schemas.microsoft.com/office/drawing/2016/5/13/chartex" xmlns:cx8="http://schemas.microsoft.com/office/drawing/2016/5/14/chartex" xmlns:mc="http://schemas.openxmlformats.org/markup-compatibility/2006" xmlns:aink="http://schemas.microsoft.com/office/drawing/2016/ink" xmlns:am3d="http://schemas.microsoft.com/office/drawing/2017/model3d" xmlns:o="urn:schemas-microsoft-com:office:office" xmlns:oel="http://schemas.microsoft.com/office/2019/extlst" xmlns:r="http://schemas.openxmlformats.org/officeDocument/2006/relationships" xmlns:m="http://schemas.openxmlformats.org/officeDocument/2006/math" xmlns:v="urn:schemas-microsoft-com:vml" xmlns:wp14="http://schemas.microsoft.com/office/word/2010/wordprocessingDrawing" xmlns:wp="http://schemas.openxmlformats.org/drawingml/2006/wordprocessingDrawing" xmlns:w10="urn:schemas-microsoft-com:office:word" xmlns:w="http://schemas.openxmlformats.org/wordprocessingml/2006/main" xmlns:w14="http://schemas.microsoft.com/office/word/2010/wordml" xmlns:w15="http://schemas.microsoft.com/office/word/2012/wordml" xmlns:w16cex="http://schemas.microsoft.com/office/word/2018/wordml/cex" xmlns:w16cid="http://schemas.microsoft.com/office/word/2016/wordml/cid" xmlns:w16="http://schemas.microsoft.com/office/word/2018/wordml" xmlns:w16du="http://schemas.microsoft.com/office/word/2023/wordml/word16du" xmlns:w16sdtdh="http://schemas.microsoft.com/office/word/2020/wordml/sdtdatahash" xmlns:w16sdtfl="http://schemas.microsoft.com/office/word/2024/wordml/sdtformatlock" xmlns:w16se="http://schemas.microsoft.com/office/word/2015/wordml/symex" xmlns:wpg="http://schemas.microsoft.com/office/word/2010/wordprocessingGroup" xmlns:wpi="http://schemas.microsoft.com/office/word/2010/wordprocessingInk" xmlns:wne="http://schemas.microsoft.com/office/word/2006/wordml" xmlns:wps="http://schemas.microsoft.com/office/word/2010/wordprocessingShape" mc:Ignorable="w14 w15 w16se w16cid w16 w16cex w16sdtdh w16sdtfl w16du wp14">
+  <w:p>
+    <w:pPr>
       <w:suppressAutoHyphens w:val="0"/>
       <w:spacing w:after="0"/>
+    </w:pPr>
+  </w:p>
+</w:ftr>
+</file>
+
+<file path=word/footer3.xml><?xml version="1.0" encoding="utf-8"?>
+<w:ftr xmlns:wpc="http://schemas.microsoft.com/office/word/2010/wordprocessingCanvas" xmlns:cx="http://schemas.microsoft.com/office/drawing/2014/chartex" xmlns:cx1="http://schemas.microsoft.com/office/drawing/2015/9/8/chartex" xmlns:cx2="http://schemas.microsoft.com/office/drawing/2015/10/21/chartex" xmlns:cx3="http://schemas.microsoft.com/office/drawing/2016/5/9/chartex" xmlns:cx4="http://schemas.microsoft.com/office/drawing/2016/5/10/chartex" xmlns:cx5="http://schemas.microsoft.com/office/drawing/2016/5/11/chartex" xmlns:cx6="http://schemas.microsoft.com/office/drawing/2016/5/12/chartex" xmlns:cx7="http://schemas.microsoft.com/office/drawing/2016/5/13/chartex" xmlns:cx8="http://schemas.microsoft.com/office/drawing/2016/5/14/chartex" xmlns:mc="http://schemas.openxmlformats.org/markup-compatibility/2006" xmlns:aink="http://schemas.microsoft.com/office/drawing/2016/ink" xmlns:am3d="http://schemas.microsoft.com/office/drawing/2017/model3d" xmlns:o="urn:schemas-microsoft-com:office:office" xmlns:oel="http://schemas.microsoft.com/office/2019/extlst" xmlns:r="http://schemas.openxmlformats.org/officeDocument/2006/relationships" xmlns:m="http://schemas.openxmlformats.org/officeDocument/2006/math" xmlns:v="urn:schemas-microsoft-com:vml" xmlns:wp14="http://schemas.microsoft.com/office/word/2010/wordprocessingDrawing" xmlns:wp="http://schemas.openxmlformats.org/drawingml/2006/wordprocessingDrawing" xmlns:w10="urn:schemas-microsoft-com:office:word" xmlns:w="http://schemas.openxmlformats.org/wordprocessingml/2006/main" xmlns:w14="http://schemas.microsoft.com/office/word/2010/wordml" xmlns:w15="http://schemas.microsoft.com/office/word/2012/wordml" xmlns:w16cex="http://schemas.microsoft.com/office/word/2018/wordml/cex" xmlns:w16cid="http://schemas.microsoft.com/office/word/2016/wordml/cid" xmlns:w16="http://schemas.microsoft.com/office/word/2018/wordml" xmlns:w16du="http://schemas.microsoft.com/office/word/2023/wordml/word16du" xmlns:w16sdtdh="http://schemas.microsoft.com/office/word/2020/wordml/sdtdatahash" xmlns:w16sdtfl="http://schemas.microsoft.com/office/word/2024/wordml/sdtformatlock" xmlns:w16se="http://schemas.microsoft.com/office/word/2015/wordml/symex" xmlns:wpg="http://schemas.microsoft.com/office/word/2010/wordprocessingGroup" xmlns:wpi="http://schemas.microsoft.com/office/word/2010/wordprocessingInk" xmlns:wne="http://schemas.microsoft.com/office/word/2006/wordml" xmlns:wps="http://schemas.microsoft.com/office/word/2010/wordprocessingShape" mc:Ignorable="w14 w15 w16se w16cid w16 w16cex w16sdtdh w16sdtfl w16du wp14">
+  <w:p>
+    <w:pPr>
+      <w:pStyle w:val="Footer"/>
     </w:pPr>
   </w:p>
 </w:ftr>
@@ -2127,6 +2141,16 @@
 </file>
 
 <file path=word/header1.xml><?xml version="1.0" encoding="utf-8"?>
+<w:hdr xmlns:wpc="http://schemas.microsoft.com/office/word/2010/wordprocessingCanvas" xmlns:cx="http://schemas.microsoft.com/office/drawing/2014/chartex" xmlns:cx1="http://schemas.microsoft.com/office/drawing/2015/9/8/chartex" xmlns:cx2="http://schemas.microsoft.com/office/drawing/2015/10/21/chartex" xmlns:cx3="http://schemas.microsoft.com/office/drawing/2016/5/9/chartex" xmlns:cx4="http://schemas.microsoft.com/office/drawing/2016/5/10/chartex" xmlns:cx5="http://schemas.microsoft.com/office/drawing/2016/5/11/chartex" xmlns:cx6="http://schemas.microsoft.com/office/drawing/2016/5/12/chartex" xmlns:cx7="http://schemas.microsoft.com/office/drawing/2016/5/13/chartex" xmlns:cx8="http://schemas.microsoft.com/office/drawing/2016/5/14/chartex" xmlns:mc="http://schemas.openxmlformats.org/markup-compatibility/2006" xmlns:aink="http://schemas.microsoft.com/office/drawing/2016/ink" xmlns:am3d="http://schemas.microsoft.com/office/drawing/2017/model3d" xmlns:o="urn:schemas-microsoft-com:office:office" xmlns:oel="http://schemas.microsoft.com/office/2019/extlst" xmlns:r="http://schemas.openxmlformats.org/officeDocument/2006/relationships" xmlns:m="http://schemas.openxmlformats.org/officeDocument/2006/math" xmlns:v="urn:schemas-microsoft-com:vml" xmlns:wp14="http://schemas.microsoft.com/office/word/2010/wordprocessingDrawing" xmlns:wp="http://schemas.openxmlformats.org/drawingml/2006/wordprocessingDrawing" xmlns:w10="urn:schemas-microsoft-com:office:word" xmlns:w="http://schemas.openxmlformats.org/wordprocessingml/2006/main" xmlns:w14="http://schemas.microsoft.com/office/word/2010/wordml" xmlns:w15="http://schemas.microsoft.com/office/word/2012/wordml" xmlns:w16cex="http://schemas.microsoft.com/office/word/2018/wordml/cex" xmlns:w16cid="http://schemas.microsoft.com/office/word/2016/wordml/cid" xmlns:w16="http://schemas.microsoft.com/office/word/2018/wordml" xmlns:w16du="http://schemas.microsoft.com/office/word/2023/wordml/word16du" xmlns:w16sdtdh="http://schemas.microsoft.com/office/word/2020/wordml/sdtdatahash" xmlns:w16sdtfl="http://schemas.microsoft.com/office/word/2024/wordml/sdtformatlock" xmlns:w16se="http://schemas.microsoft.com/office/word/2015/wordml/symex" xmlns:wpg="http://schemas.microsoft.com/office/word/2010/wordprocessingGroup" xmlns:wpi="http://schemas.microsoft.com/office/word/2010/wordprocessingInk" xmlns:wne="http://schemas.microsoft.com/office/word/2006/wordml" xmlns:wps="http://schemas.microsoft.com/office/word/2010/wordprocessingShape" mc:Ignorable="w14 w15 w16se w16cid w16 w16cex w16sdtdh w16sdtfl w16du wp14">
+  <w:p>
+    <w:pPr>
+      <w:pStyle w:val="Header"/>
+    </w:pPr>
+  </w:p>
+</w:hdr>
+</file>
+
+<file path=word/header2.xml><?xml version="1.0" encoding="utf-8"?>
 <w:hdr xmlns:wpc="http://schemas.microsoft.com/office/word/2010/wordprocessingCanvas" xmlns:cx="http://schemas.microsoft.com/office/drawing/2014/chartex" xmlns:cx1="http://schemas.microsoft.com/office/drawing/2015/9/8/chartex" xmlns:cx2="http://schemas.microsoft.com/office/drawing/2015/10/21/chartex" xmlns:cx3="http://schemas.microsoft.com/office/drawing/2016/5/9/chartex" xmlns:cx4="http://schemas.microsoft.com/office/drawing/2016/5/10/chartex" xmlns:cx5="http://schemas.microsoft.com/office/drawing/2016/5/11/chartex" xmlns:cx6="http://schemas.microsoft.com/office/drawing/2016/5/12/chartex" xmlns:cx7="http://schemas.microsoft.com/office/drawing/2016/5/13/chartex" xmlns:cx8="http://schemas.microsoft.com/office/drawing/2016/5/14/chartex" xmlns:mc="http://schemas.openxmlformats.org/markup-compatibility/2006" xmlns:aink="http://schemas.microsoft.com/office/drawing/2016/ink" xmlns:am3d="http://schemas.microsoft.com/office/drawing/2017/model3d" xmlns:o="urn:schemas-microsoft-com:office:office" xmlns:oel="http://schemas.microsoft.com/office/2019/extlst" xmlns:r="http://schemas.openxmlformats.org/officeDocument/2006/relationships" xmlns:m="http://schemas.openxmlformats.org/officeDocument/2006/math" xmlns:v="urn:schemas-microsoft-com:vml" xmlns:wp14="http://schemas.microsoft.com/office/word/2010/wordprocessingDrawing" xmlns:wp="http://schemas.openxmlformats.org/drawingml/2006/wordprocessingDrawing" xmlns:w10="urn:schemas-microsoft-com:office:word" xmlns:w="http://schemas.openxmlformats.org/wordprocessingml/2006/main" xmlns:w14="http://schemas.microsoft.com/office/word/2010/wordml" xmlns:w15="http://schemas.microsoft.com/office/word/2012/wordml" xmlns:w16cex="http://schemas.microsoft.com/office/word/2018/wordml/cex" xmlns:w16cid="http://schemas.microsoft.com/office/word/2016/wordml/cid" xmlns:w16="http://schemas.microsoft.com/office/word/2018/wordml" xmlns:w16du="http://schemas.microsoft.com/office/word/2023/wordml/word16du" xmlns:w16sdtdh="http://schemas.microsoft.com/office/word/2020/wordml/sdtdatahash" xmlns:w16sdtfl="http://schemas.microsoft.com/office/word/2024/wordml/sdtformatlock" xmlns:w16se="http://schemas.microsoft.com/office/word/2015/wordml/symex" xmlns:wpg="http://schemas.microsoft.com/office/word/2010/wordprocessingGroup" xmlns:wpi="http://schemas.microsoft.com/office/word/2010/wordprocessingInk" xmlns:wne="http://schemas.microsoft.com/office/word/2006/wordml" xmlns:wps="http://schemas.microsoft.com/office/word/2010/wordprocessingShape" mc:Ignorable="w14 w15 w16se w16cid w16 w16cex w16sdtdh w16sdtfl w16du wp14">
   <w:tbl>
     <w:tblPr>
@@ -2496,6 +2520,16 @@
       </w:tc>
     </w:tr>
   </w:tbl>
+  <w:p>
+    <w:pPr>
+      <w:pStyle w:val="Header"/>
+    </w:pPr>
+  </w:p>
+</w:hdr>
+</file>
+
+<file path=word/header3.xml><?xml version="1.0" encoding="utf-8"?>
+<w:hdr xmlns:wpc="http://schemas.microsoft.com/office/word/2010/wordprocessingCanvas" xmlns:cx="http://schemas.microsoft.com/office/drawing/2014/chartex" xmlns:cx1="http://schemas.microsoft.com/office/drawing/2015/9/8/chartex" xmlns:cx2="http://schemas.microsoft.com/office/drawing/2015/10/21/chartex" xmlns:cx3="http://schemas.microsoft.com/office/drawing/2016/5/9/chartex" xmlns:cx4="http://schemas.microsoft.com/office/drawing/2016/5/10/chartex" xmlns:cx5="http://schemas.microsoft.com/office/drawing/2016/5/11/chartex" xmlns:cx6="http://schemas.microsoft.com/office/drawing/2016/5/12/chartex" xmlns:cx7="http://schemas.microsoft.com/office/drawing/2016/5/13/chartex" xmlns:cx8="http://schemas.microsoft.com/office/drawing/2016/5/14/chartex" xmlns:mc="http://schemas.openxmlformats.org/markup-compatibility/2006" xmlns:aink="http://schemas.microsoft.com/office/drawing/2016/ink" xmlns:am3d="http://schemas.microsoft.com/office/drawing/2017/model3d" xmlns:o="urn:schemas-microsoft-com:office:office" xmlns:oel="http://schemas.microsoft.com/office/2019/extlst" xmlns:r="http://schemas.openxmlformats.org/officeDocument/2006/relationships" xmlns:m="http://schemas.openxmlformats.org/officeDocument/2006/math" xmlns:v="urn:schemas-microsoft-com:vml" xmlns:wp14="http://schemas.microsoft.com/office/word/2010/wordprocessingDrawing" xmlns:wp="http://schemas.openxmlformats.org/drawingml/2006/wordprocessingDrawing" xmlns:w10="urn:schemas-microsoft-com:office:word" xmlns:w="http://schemas.openxmlformats.org/wordprocessingml/2006/main" xmlns:w14="http://schemas.microsoft.com/office/word/2010/wordml" xmlns:w15="http://schemas.microsoft.com/office/word/2012/wordml" xmlns:w16cex="http://schemas.microsoft.com/office/word/2018/wordml/cex" xmlns:w16cid="http://schemas.microsoft.com/office/word/2016/wordml/cid" xmlns:w16="http://schemas.microsoft.com/office/word/2018/wordml" xmlns:w16du="http://schemas.microsoft.com/office/word/2023/wordml/word16du" xmlns:w16sdtdh="http://schemas.microsoft.com/office/word/2020/wordml/sdtdatahash" xmlns:w16sdtfl="http://schemas.microsoft.com/office/word/2024/wordml/sdtformatlock" xmlns:w16se="http://schemas.microsoft.com/office/word/2015/wordml/symex" xmlns:wpg="http://schemas.microsoft.com/office/word/2010/wordprocessingGroup" xmlns:wpi="http://schemas.microsoft.com/office/word/2010/wordprocessingInk" xmlns:wne="http://schemas.microsoft.com/office/word/2006/wordml" xmlns:wps="http://schemas.microsoft.com/office/word/2010/wordprocessingShape" mc:Ignorable="w14 w15 w16se w16cid w16 w16cex w16sdtdh w16sdtfl w16du wp14">
   <w:p>
     <w:pPr>
       <w:pStyle w:val="Header"/>

</xml_diff>

<commit_message>
add esign tag and get rid of highlighting on template
</commit_message>
<xml_diff>
--- a/docassemble/MLHDivorceAndCustody/data/templates/judgment_information_foc_100_attachment.docx
+++ b/docassemble/MLHDivorceAndCustody/data/templates/judgment_information_foc_100_attachment.docx
@@ -13,33 +13,58 @@
       <w:r>
         <w:rPr>
           <w:rFonts w:ascii="Arial" w:hAnsi="Arial" w:cs="Arial"/>
-          <w:highlight w:val="yellow"/>
-        </w:rPr>
-        <w:t>{%p</w:t>
-      </w:r>
-      <w:r>
-        <w:rPr>
-          <w:rFonts w:ascii="Arial" w:hAnsi="Arial" w:cs="Arial"/>
-        </w:rPr>
-        <w:t xml:space="preserve"> if </w:t>
-      </w:r>
-      <w:r>
-        <w:rPr>
-          <w:rFonts w:ascii="Arial" w:hAnsi="Arial" w:cs="Arial"/>
-        </w:rPr>
-        <w:t>children.filter(legal_parent="both")</w:t>
-      </w:r>
-      <w:r>
-        <w:rPr>
-          <w:rFonts w:ascii="Arial" w:hAnsi="Arial" w:cs="Arial"/>
-        </w:rPr>
-        <w:t xml:space="preserve"> </w:t>
-      </w:r>
-      <w:r>
-        <w:rPr>
-          <w:rFonts w:ascii="Arial" w:hAnsi="Arial" w:cs="Arial"/>
-        </w:rPr>
-        <w:t xml:space="preserve"> | length &gt; 4 </w:t>
+        </w:rPr>
+        <w:t xml:space="preserve">{%p if </w:t>
+      </w:r>
+      <w:proofErr w:type="spellStart"/>
+      <w:proofErr w:type="gramStart"/>
+      <w:r>
+        <w:rPr>
+          <w:rFonts w:ascii="Arial" w:hAnsi="Arial" w:cs="Arial"/>
+        </w:rPr>
+        <w:t>children.filter</w:t>
+      </w:r>
+      <w:proofErr w:type="spellEnd"/>
+      <w:proofErr w:type="gramEnd"/>
+      <w:r>
+        <w:rPr>
+          <w:rFonts w:ascii="Arial" w:hAnsi="Arial" w:cs="Arial"/>
+        </w:rPr>
+        <w:t>(</w:t>
+      </w:r>
+      <w:proofErr w:type="spellStart"/>
+      <w:r>
+        <w:rPr>
+          <w:rFonts w:ascii="Arial" w:hAnsi="Arial" w:cs="Arial"/>
+        </w:rPr>
+        <w:t>legal_parent</w:t>
+      </w:r>
+      <w:proofErr w:type="spellEnd"/>
+      <w:r>
+        <w:rPr>
+          <w:rFonts w:ascii="Arial" w:hAnsi="Arial" w:cs="Arial"/>
+        </w:rPr>
+        <w:t>="both</w:t>
+      </w:r>
+      <w:proofErr w:type="gramStart"/>
+      <w:r>
+        <w:rPr>
+          <w:rFonts w:ascii="Arial" w:hAnsi="Arial" w:cs="Arial"/>
+        </w:rPr>
+        <w:t xml:space="preserve">") </w:t>
+      </w:r>
+      <w:r>
+        <w:rPr>
+          <w:rFonts w:ascii="Arial" w:hAnsi="Arial" w:cs="Arial"/>
+        </w:rPr>
+        <w:t xml:space="preserve"> |</w:t>
+      </w:r>
+      <w:proofErr w:type="gramEnd"/>
+      <w:r>
+        <w:rPr>
+          <w:rFonts w:ascii="Arial" w:hAnsi="Arial" w:cs="Arial"/>
+        </w:rPr>
+        <w:t xml:space="preserve"> length &gt; 4 </w:t>
       </w:r>
       <w:r>
         <w:rPr>
@@ -47,17 +72,26 @@
         </w:rPr>
         <w:t xml:space="preserve">or </w:t>
       </w:r>
-      <w:r>
-        <w:rPr>
-          <w:rFonts w:ascii="Arial" w:hAnsi="Arial" w:cs="Arial"/>
-        </w:rPr>
-        <w:t>children_now_live_with_which_parent == "both"</w:t>
-      </w:r>
-      <w:r>
-        <w:rPr>
-          <w:rFonts w:ascii="Arial" w:hAnsi="Arial" w:cs="Arial"/>
-        </w:rPr>
-        <w:t xml:space="preserve"> %</w:t>
+      <w:proofErr w:type="spellStart"/>
+      <w:r>
+        <w:rPr>
+          <w:rFonts w:ascii="Arial" w:hAnsi="Arial" w:cs="Arial"/>
+        </w:rPr>
+        <w:t>children_now_live_with_which_parent</w:t>
+      </w:r>
+      <w:proofErr w:type="spellEnd"/>
+      <w:r>
+        <w:rPr>
+          <w:rFonts w:ascii="Arial" w:hAnsi="Arial" w:cs="Arial"/>
+        </w:rPr>
+        <w:t xml:space="preserve"> == "both</w:t>
+      </w:r>
+      <w:proofErr w:type="gramStart"/>
+      <w:r>
+        <w:rPr>
+          <w:rFonts w:ascii="Arial" w:hAnsi="Arial" w:cs="Arial"/>
+        </w:rPr>
+        <w:t>" %</w:t>
       </w:r>
       <w:r>
         <w:rPr>
@@ -65,6 +99,7 @@
         </w:rPr>
         <w:t>}</w:t>
       </w:r>
+      <w:proofErr w:type="gramEnd"/>
     </w:p>
     <w:p>
       <w:pPr>
@@ -104,40 +139,61 @@
       <w:r>
         <w:rPr>
           <w:rFonts w:ascii="Arial" w:hAnsi="Arial" w:cs="Arial"/>
-          <w:highlight w:val="green"/>
-        </w:rPr>
-        <w:t>{%p if</w:t>
-      </w:r>
-      <w:r>
-        <w:rPr>
-          <w:rFonts w:ascii="Arial" w:hAnsi="Arial" w:cs="Arial"/>
-        </w:rPr>
-        <w:t xml:space="preserve"> </w:t>
-      </w:r>
-      <w:r>
-        <w:rPr>
-          <w:rFonts w:ascii="Arial" w:hAnsi="Arial" w:cs="Arial"/>
-        </w:rPr>
-        <w:t>children.filter(legal_parent="both")</w:t>
-      </w:r>
-      <w:r>
-        <w:rPr>
-          <w:rFonts w:ascii="Arial" w:hAnsi="Arial" w:cs="Arial"/>
-        </w:rPr>
-        <w:t xml:space="preserve"> </w:t>
-      </w:r>
-      <w:r>
-        <w:rPr>
-          <w:rFonts w:ascii="Arial" w:hAnsi="Arial" w:cs="Arial"/>
-        </w:rPr>
-        <w:t xml:space="preserve"> | length &gt; 4</w:t>
-      </w:r>
-      <w:r>
-        <w:rPr>
-          <w:rFonts w:ascii="Arial" w:hAnsi="Arial" w:cs="Arial"/>
-        </w:rPr>
-        <w:t xml:space="preserve"> %}</w:t>
-      </w:r>
+        </w:rPr>
+        <w:t xml:space="preserve">{%p if </w:t>
+      </w:r>
+      <w:proofErr w:type="spellStart"/>
+      <w:proofErr w:type="gramStart"/>
+      <w:r>
+        <w:rPr>
+          <w:rFonts w:ascii="Arial" w:hAnsi="Arial" w:cs="Arial"/>
+        </w:rPr>
+        <w:t>children.filter</w:t>
+      </w:r>
+      <w:proofErr w:type="spellEnd"/>
+      <w:proofErr w:type="gramEnd"/>
+      <w:r>
+        <w:rPr>
+          <w:rFonts w:ascii="Arial" w:hAnsi="Arial" w:cs="Arial"/>
+        </w:rPr>
+        <w:t>(</w:t>
+      </w:r>
+      <w:proofErr w:type="spellStart"/>
+      <w:r>
+        <w:rPr>
+          <w:rFonts w:ascii="Arial" w:hAnsi="Arial" w:cs="Arial"/>
+        </w:rPr>
+        <w:t>legal_parent</w:t>
+      </w:r>
+      <w:proofErr w:type="spellEnd"/>
+      <w:r>
+        <w:rPr>
+          <w:rFonts w:ascii="Arial" w:hAnsi="Arial" w:cs="Arial"/>
+        </w:rPr>
+        <w:t>="both</w:t>
+      </w:r>
+      <w:proofErr w:type="gramStart"/>
+      <w:r>
+        <w:rPr>
+          <w:rFonts w:ascii="Arial" w:hAnsi="Arial" w:cs="Arial"/>
+        </w:rPr>
+        <w:t>")  |</w:t>
+      </w:r>
+      <w:proofErr w:type="gramEnd"/>
+      <w:r>
+        <w:rPr>
+          <w:rFonts w:ascii="Arial" w:hAnsi="Arial" w:cs="Arial"/>
+        </w:rPr>
+        <w:t xml:space="preserve"> length &gt; </w:t>
+      </w:r>
+      <w:proofErr w:type="gramStart"/>
+      <w:r>
+        <w:rPr>
+          <w:rFonts w:ascii="Arial" w:hAnsi="Arial" w:cs="Arial"/>
+        </w:rPr>
+        <w:t>4 %}</w:t>
+      </w:r>
+      <w:proofErr w:type="gramEnd"/>
     </w:p>
     <w:p>
       <w:pPr>
@@ -150,28 +206,67 @@
       <w:r>
         <w:rPr>
           <w:rFonts w:ascii="Arial" w:hAnsi="Arial" w:cs="Arial"/>
-          <w:highlight w:val="cyan"/>
-        </w:rPr>
-        <w:t>{%p for</w:t>
-      </w:r>
-      <w:r>
-        <w:rPr>
-          <w:rFonts w:ascii="Arial" w:hAnsi="Arial" w:cs="Arial"/>
-        </w:rPr>
-        <w:t xml:space="preserve"> child in </w:t>
-      </w:r>
-      <w:r>
-        <w:rPr>
-          <w:rFonts w:ascii="Arial" w:hAnsi="Arial" w:cs="Arial"/>
-        </w:rPr>
-        <w:t>children.filter(legal_parent="both")</w:t>
-      </w:r>
-      <w:r>
-        <w:rPr>
-          <w:rFonts w:ascii="Arial" w:hAnsi="Arial" w:cs="Arial"/>
-        </w:rPr>
-        <w:t>[4:] %}</w:t>
-      </w:r>
+        </w:rPr>
+        <w:t xml:space="preserve">{%p for child in </w:t>
+      </w:r>
+      <w:proofErr w:type="spellStart"/>
+      <w:proofErr w:type="gramStart"/>
+      <w:r>
+        <w:rPr>
+          <w:rFonts w:ascii="Arial" w:hAnsi="Arial" w:cs="Arial"/>
+        </w:rPr>
+        <w:t>children.filter</w:t>
+      </w:r>
+      <w:proofErr w:type="spellEnd"/>
+      <w:proofErr w:type="gramEnd"/>
+      <w:r>
+        <w:rPr>
+          <w:rFonts w:ascii="Arial" w:hAnsi="Arial" w:cs="Arial"/>
+        </w:rPr>
+        <w:t>(</w:t>
+      </w:r>
+      <w:proofErr w:type="spellStart"/>
+      <w:r>
+        <w:rPr>
+          <w:rFonts w:ascii="Arial" w:hAnsi="Arial" w:cs="Arial"/>
+        </w:rPr>
+        <w:t>legal_parent</w:t>
+      </w:r>
+      <w:proofErr w:type="spellEnd"/>
+      <w:r>
+        <w:rPr>
+          <w:rFonts w:ascii="Arial" w:hAnsi="Arial" w:cs="Arial"/>
+        </w:rPr>
+        <w:t>="both</w:t>
+      </w:r>
+      <w:proofErr w:type="gramStart"/>
+      <w:r>
+        <w:rPr>
+          <w:rFonts w:ascii="Arial" w:hAnsi="Arial" w:cs="Arial"/>
+        </w:rPr>
+        <w:t>")</w:t>
+      </w:r>
+      <w:r>
+        <w:rPr>
+          <w:rFonts w:ascii="Arial" w:hAnsi="Arial" w:cs="Arial"/>
+        </w:rPr>
+        <w:t>[</w:t>
+      </w:r>
+      <w:proofErr w:type="gramEnd"/>
+      <w:r>
+        <w:rPr>
+          <w:rFonts w:ascii="Arial" w:hAnsi="Arial" w:cs="Arial"/>
+        </w:rPr>
+        <w:t>4:</w:t>
+      </w:r>
+      <w:proofErr w:type="gramStart"/>
+      <w:r>
+        <w:rPr>
+          <w:rFonts w:ascii="Arial" w:hAnsi="Arial" w:cs="Arial"/>
+        </w:rPr>
+        <w:t>] %}</w:t>
+      </w:r>
+      <w:proofErr w:type="gramEnd"/>
     </w:p>
     <w:p>
       <w:pPr>
@@ -187,13 +282,23 @@
           <w:bCs/>
         </w:rPr>
       </w:pPr>
+      <w:proofErr w:type="gramStart"/>
       <w:r>
         <w:rPr>
           <w:rFonts w:ascii="Arial" w:hAnsi="Arial" w:cs="Arial"/>
           <w:b/>
           <w:bCs/>
         </w:rPr>
-        <w:t>{{ child }}</w:t>
+        <w:t>{{ child</w:t>
+      </w:r>
+      <w:proofErr w:type="gramEnd"/>
+      <w:r>
+        <w:rPr>
+          <w:rFonts w:ascii="Arial" w:hAnsi="Arial" w:cs="Arial"/>
+          <w:b/>
+          <w:bCs/>
+        </w:rPr>
+        <w:t xml:space="preserve"> }}</w:t>
       </w:r>
     </w:p>
     <w:p>
@@ -212,7 +317,29 @@
         <w:rPr>
           <w:rFonts w:ascii="Arial" w:hAnsi="Arial" w:cs="Arial"/>
         </w:rPr>
-        <w:t>{%p if child.ssn != “” %}</w:t>
+        <w:t xml:space="preserve">{%p if </w:t>
+      </w:r>
+      <w:proofErr w:type="spellStart"/>
+      <w:proofErr w:type="gramStart"/>
+      <w:r>
+        <w:rPr>
+          <w:rFonts w:ascii="Arial" w:hAnsi="Arial" w:cs="Arial"/>
+        </w:rPr>
+        <w:t>child.ssn</w:t>
+      </w:r>
+      <w:proofErr w:type="spellEnd"/>
+      <w:r>
+        <w:rPr>
+          <w:rFonts w:ascii="Arial" w:hAnsi="Arial" w:cs="Arial"/>
+        </w:rPr>
+        <w:t xml:space="preserve"> !</w:t>
+      </w:r>
+      <w:proofErr w:type="gramEnd"/>
+      <w:r>
+        <w:rPr>
+          <w:rFonts w:ascii="Arial" w:hAnsi="Arial" w:cs="Arial"/>
+        </w:rPr>
+        <w:t>= “” %}</w:t>
       </w:r>
     </w:p>
     <w:p>
@@ -231,7 +358,29 @@
         <w:rPr>
           <w:rFonts w:ascii="Arial" w:hAnsi="Arial" w:cs="Arial"/>
         </w:rPr>
-        <w:t>SSN: {{ child.ssn }}</w:t>
+        <w:t xml:space="preserve">SSN: </w:t>
+      </w:r>
+      <w:proofErr w:type="gramStart"/>
+      <w:r>
+        <w:rPr>
+          <w:rFonts w:ascii="Arial" w:hAnsi="Arial" w:cs="Arial"/>
+        </w:rPr>
+        <w:t xml:space="preserve">{{ </w:t>
+      </w:r>
+      <w:proofErr w:type="spellStart"/>
+      <w:r>
+        <w:rPr>
+          <w:rFonts w:ascii="Arial" w:hAnsi="Arial" w:cs="Arial"/>
+        </w:rPr>
+        <w:t>child.ssn</w:t>
+      </w:r>
+      <w:proofErr w:type="spellEnd"/>
+      <w:proofErr w:type="gramEnd"/>
+      <w:r>
+        <w:rPr>
+          <w:rFonts w:ascii="Arial" w:hAnsi="Arial" w:cs="Arial"/>
+        </w:rPr>
+        <w:t xml:space="preserve"> }}</w:t>
       </w:r>
     </w:p>
     <w:p>
@@ -250,8 +399,16 @@
         <w:rPr>
           <w:rFonts w:ascii="Arial" w:hAnsi="Arial" w:cs="Arial"/>
         </w:rPr>
-        <w:t>{%p endif %}</w:t>
-      </w:r>
+        <w:t xml:space="preserve">{%p </w:t>
+      </w:r>
+      <w:proofErr w:type="gramStart"/>
+      <w:r>
+        <w:rPr>
+          <w:rFonts w:ascii="Arial" w:hAnsi="Arial" w:cs="Arial"/>
+        </w:rPr>
+        <w:t>endif %}</w:t>
+      </w:r>
+      <w:proofErr w:type="gramEnd"/>
     </w:p>
     <w:p>
       <w:pPr>
@@ -269,7 +426,49 @@
         <w:rPr>
           <w:rFonts w:ascii="Arial" w:hAnsi="Arial" w:cs="Arial"/>
         </w:rPr>
-        <w:t>DOB: {{ child.birthdate }}</w:t>
+        <w:t xml:space="preserve">DOB: </w:t>
+      </w:r>
+      <w:proofErr w:type="gramStart"/>
+      <w:r>
+        <w:rPr>
+          <w:rFonts w:ascii="Arial" w:hAnsi="Arial" w:cs="Arial"/>
+        </w:rPr>
+        <w:t xml:space="preserve">{{ </w:t>
+      </w:r>
+      <w:proofErr w:type="spellStart"/>
+      <w:r>
+        <w:rPr>
+          <w:rFonts w:ascii="Arial" w:hAnsi="Arial" w:cs="Arial"/>
+        </w:rPr>
+        <w:t>child</w:t>
+      </w:r>
+      <w:proofErr w:type="gramEnd"/>
+      <w:r>
+        <w:rPr>
+          <w:rFonts w:ascii="Arial" w:hAnsi="Arial" w:cs="Arial"/>
+        </w:rPr>
+        <w:t>.</w:t>
+      </w:r>
+      <w:proofErr w:type="gramStart"/>
+      <w:r>
+        <w:rPr>
+          <w:rFonts w:ascii="Arial" w:hAnsi="Arial" w:cs="Arial"/>
+        </w:rPr>
+        <w:t>birthdate</w:t>
+      </w:r>
+      <w:proofErr w:type="spellEnd"/>
+      <w:r>
+        <w:rPr>
+          <w:rFonts w:ascii="Arial" w:hAnsi="Arial" w:cs="Arial"/>
+        </w:rPr>
+        <w:t xml:space="preserve"> }</w:t>
+      </w:r>
+      <w:proofErr w:type="gramEnd"/>
+      <w:r>
+        <w:rPr>
+          <w:rFonts w:ascii="Arial" w:hAnsi="Arial" w:cs="Arial"/>
+        </w:rPr>
+        <w:t>}</w:t>
       </w:r>
     </w:p>
     <w:p>
@@ -288,7 +487,119 @@
         <w:rPr>
           <w:rFonts w:ascii="Arial" w:hAnsi="Arial" w:cs="Arial"/>
         </w:rPr>
-        <w:t>Physical custody: {% if physical_custody_who == “both” %}Joint{% elif physical_custody_who == “user” %}{% if user_ask_role == "plaintiff" %}Plaintiff{% else %}Defendant{% endif %}{% elif physical_custody_who == “other_party” %}{% if user_ask_role == "plaintiff" %}Defendant{% else %}Plaintiff{% endif %}{% endif %}</w:t>
+        <w:t xml:space="preserve">Physical custody: {% if </w:t>
+      </w:r>
+      <w:proofErr w:type="spellStart"/>
+      <w:r>
+        <w:rPr>
+          <w:rFonts w:ascii="Arial" w:hAnsi="Arial" w:cs="Arial"/>
+        </w:rPr>
+        <w:t>physical_custody_who</w:t>
+      </w:r>
+      <w:proofErr w:type="spellEnd"/>
+      <w:r>
+        <w:rPr>
+          <w:rFonts w:ascii="Arial" w:hAnsi="Arial" w:cs="Arial"/>
+        </w:rPr>
+        <w:t xml:space="preserve"> == “both” %}Joint{% </w:t>
+      </w:r>
+      <w:proofErr w:type="spellStart"/>
+      <w:r>
+        <w:rPr>
+          <w:rFonts w:ascii="Arial" w:hAnsi="Arial" w:cs="Arial"/>
+        </w:rPr>
+        <w:t>elif</w:t>
+      </w:r>
+      <w:proofErr w:type="spellEnd"/>
+      <w:r>
+        <w:rPr>
+          <w:rFonts w:ascii="Arial" w:hAnsi="Arial" w:cs="Arial"/>
+        </w:rPr>
+        <w:t xml:space="preserve"> </w:t>
+      </w:r>
+      <w:proofErr w:type="spellStart"/>
+      <w:r>
+        <w:rPr>
+          <w:rFonts w:ascii="Arial" w:hAnsi="Arial" w:cs="Arial"/>
+        </w:rPr>
+        <w:t>physical_custody_who</w:t>
+      </w:r>
+      <w:proofErr w:type="spellEnd"/>
+      <w:r>
+        <w:rPr>
+          <w:rFonts w:ascii="Arial" w:hAnsi="Arial" w:cs="Arial"/>
+        </w:rPr>
+        <w:t xml:space="preserve"> == “user” %}{% if </w:t>
+      </w:r>
+      <w:proofErr w:type="spellStart"/>
+      <w:r>
+        <w:rPr>
+          <w:rFonts w:ascii="Arial" w:hAnsi="Arial" w:cs="Arial"/>
+        </w:rPr>
+        <w:t>user_ask_role</w:t>
+      </w:r>
+      <w:proofErr w:type="spellEnd"/>
+      <w:r>
+        <w:rPr>
+          <w:rFonts w:ascii="Arial" w:hAnsi="Arial" w:cs="Arial"/>
+        </w:rPr>
+        <w:t xml:space="preserve"> == "plaintiff" %}Plaintiff{% else %}Defendant{% endif %}{% </w:t>
+      </w:r>
+      <w:proofErr w:type="spellStart"/>
+      <w:r>
+        <w:rPr>
+          <w:rFonts w:ascii="Arial" w:hAnsi="Arial" w:cs="Arial"/>
+        </w:rPr>
+        <w:t>elif</w:t>
+      </w:r>
+      <w:proofErr w:type="spellEnd"/>
+      <w:r>
+        <w:rPr>
+          <w:rFonts w:ascii="Arial" w:hAnsi="Arial" w:cs="Arial"/>
+        </w:rPr>
+        <w:t xml:space="preserve"> </w:t>
+      </w:r>
+      <w:proofErr w:type="spellStart"/>
+      <w:r>
+        <w:rPr>
+          <w:rFonts w:ascii="Arial" w:hAnsi="Arial" w:cs="Arial"/>
+        </w:rPr>
+        <w:t>physical_custody_who</w:t>
+      </w:r>
+      <w:proofErr w:type="spellEnd"/>
+      <w:r>
+        <w:rPr>
+          <w:rFonts w:ascii="Arial" w:hAnsi="Arial" w:cs="Arial"/>
+        </w:rPr>
+        <w:t xml:space="preserve"> == “</w:t>
+      </w:r>
+      <w:proofErr w:type="spellStart"/>
+      <w:r>
+        <w:rPr>
+          <w:rFonts w:ascii="Arial" w:hAnsi="Arial" w:cs="Arial"/>
+        </w:rPr>
+        <w:t>other_party</w:t>
+      </w:r>
+      <w:proofErr w:type="spellEnd"/>
+      <w:r>
+        <w:rPr>
+          <w:rFonts w:ascii="Arial" w:hAnsi="Arial" w:cs="Arial"/>
+        </w:rPr>
+        <w:t xml:space="preserve">” %}{% if </w:t>
+      </w:r>
+      <w:proofErr w:type="spellStart"/>
+      <w:r>
+        <w:rPr>
+          <w:rFonts w:ascii="Arial" w:hAnsi="Arial" w:cs="Arial"/>
+        </w:rPr>
+        <w:t>user_ask_role</w:t>
+      </w:r>
+      <w:proofErr w:type="spellEnd"/>
+      <w:r>
+        <w:rPr>
+          <w:rFonts w:ascii="Arial" w:hAnsi="Arial" w:cs="Arial"/>
+        </w:rPr>
+        <w:t xml:space="preserve"> == "plaintiff" %}Defendant{% else %}Plaintiff{% endif %}{% endif %}</w:t>
       </w:r>
     </w:p>
     <w:p>
@@ -307,7 +618,119 @@
         <w:rPr>
           <w:rFonts w:ascii="Arial" w:hAnsi="Arial" w:cs="Arial"/>
         </w:rPr>
-        <w:t>Legal custody: {% if legal_custody_who == “both” %}Joint{% elif legal_custody_who == “user” %}{% if user_ask_role == "plaintiff" %}Plaintiff{% else %}Defendant{% endif %}{% elif legal_custody_who == “other_party” %}{% if user_ask_role == "plaintiff" %}Defendant{% else %}Plaintiff{% endif %}{% endif %}</w:t>
+        <w:t xml:space="preserve">Legal custody: {% if </w:t>
+      </w:r>
+      <w:proofErr w:type="spellStart"/>
+      <w:r>
+        <w:rPr>
+          <w:rFonts w:ascii="Arial" w:hAnsi="Arial" w:cs="Arial"/>
+        </w:rPr>
+        <w:t>legal_custody_who</w:t>
+      </w:r>
+      <w:proofErr w:type="spellEnd"/>
+      <w:r>
+        <w:rPr>
+          <w:rFonts w:ascii="Arial" w:hAnsi="Arial" w:cs="Arial"/>
+        </w:rPr>
+        <w:t xml:space="preserve"> == “both” %}Joint{% </w:t>
+      </w:r>
+      <w:proofErr w:type="spellStart"/>
+      <w:r>
+        <w:rPr>
+          <w:rFonts w:ascii="Arial" w:hAnsi="Arial" w:cs="Arial"/>
+        </w:rPr>
+        <w:t>elif</w:t>
+      </w:r>
+      <w:proofErr w:type="spellEnd"/>
+      <w:r>
+        <w:rPr>
+          <w:rFonts w:ascii="Arial" w:hAnsi="Arial" w:cs="Arial"/>
+        </w:rPr>
+        <w:t xml:space="preserve"> </w:t>
+      </w:r>
+      <w:proofErr w:type="spellStart"/>
+      <w:r>
+        <w:rPr>
+          <w:rFonts w:ascii="Arial" w:hAnsi="Arial" w:cs="Arial"/>
+        </w:rPr>
+        <w:t>legal_custody_who</w:t>
+      </w:r>
+      <w:proofErr w:type="spellEnd"/>
+      <w:r>
+        <w:rPr>
+          <w:rFonts w:ascii="Arial" w:hAnsi="Arial" w:cs="Arial"/>
+        </w:rPr>
+        <w:t xml:space="preserve"> == “user” %}{% if </w:t>
+      </w:r>
+      <w:proofErr w:type="spellStart"/>
+      <w:r>
+        <w:rPr>
+          <w:rFonts w:ascii="Arial" w:hAnsi="Arial" w:cs="Arial"/>
+        </w:rPr>
+        <w:t>user_ask_role</w:t>
+      </w:r>
+      <w:proofErr w:type="spellEnd"/>
+      <w:r>
+        <w:rPr>
+          <w:rFonts w:ascii="Arial" w:hAnsi="Arial" w:cs="Arial"/>
+        </w:rPr>
+        <w:t xml:space="preserve"> == "plaintiff" %}Plaintiff{% else %}Defendant{% endif %}{% </w:t>
+      </w:r>
+      <w:proofErr w:type="spellStart"/>
+      <w:r>
+        <w:rPr>
+          <w:rFonts w:ascii="Arial" w:hAnsi="Arial" w:cs="Arial"/>
+        </w:rPr>
+        <w:t>elif</w:t>
+      </w:r>
+      <w:proofErr w:type="spellEnd"/>
+      <w:r>
+        <w:rPr>
+          <w:rFonts w:ascii="Arial" w:hAnsi="Arial" w:cs="Arial"/>
+        </w:rPr>
+        <w:t xml:space="preserve"> </w:t>
+      </w:r>
+      <w:proofErr w:type="spellStart"/>
+      <w:r>
+        <w:rPr>
+          <w:rFonts w:ascii="Arial" w:hAnsi="Arial" w:cs="Arial"/>
+        </w:rPr>
+        <w:t>legal_custody_who</w:t>
+      </w:r>
+      <w:proofErr w:type="spellEnd"/>
+      <w:r>
+        <w:rPr>
+          <w:rFonts w:ascii="Arial" w:hAnsi="Arial" w:cs="Arial"/>
+        </w:rPr>
+        <w:t xml:space="preserve"> == “</w:t>
+      </w:r>
+      <w:proofErr w:type="spellStart"/>
+      <w:r>
+        <w:rPr>
+          <w:rFonts w:ascii="Arial" w:hAnsi="Arial" w:cs="Arial"/>
+        </w:rPr>
+        <w:t>other_party</w:t>
+      </w:r>
+      <w:proofErr w:type="spellEnd"/>
+      <w:r>
+        <w:rPr>
+          <w:rFonts w:ascii="Arial" w:hAnsi="Arial" w:cs="Arial"/>
+        </w:rPr>
+        <w:t xml:space="preserve">” %}{% if </w:t>
+      </w:r>
+      <w:proofErr w:type="spellStart"/>
+      <w:r>
+        <w:rPr>
+          <w:rFonts w:ascii="Arial" w:hAnsi="Arial" w:cs="Arial"/>
+        </w:rPr>
+        <w:t>user_ask_role</w:t>
+      </w:r>
+      <w:proofErr w:type="spellEnd"/>
+      <w:r>
+        <w:rPr>
+          <w:rFonts w:ascii="Arial" w:hAnsi="Arial" w:cs="Arial"/>
+        </w:rPr>
+        <w:t xml:space="preserve"> == "plaintiff" %}Defendant{% else %}Plaintiff{% endif %}{% endif %}</w:t>
       </w:r>
     </w:p>
     <w:p>
@@ -325,26 +748,44 @@
         <w:rPr>
           <w:rFonts w:ascii="Arial" w:hAnsi="Arial" w:cs="Arial"/>
         </w:rPr>
-        <w:t xml:space="preserve">{%p if children_now_live_with_which_parent </w:t>
-      </w:r>
-      <w:r>
-        <w:rPr>
-          <w:rFonts w:ascii="Arial" w:hAnsi="Arial" w:cs="Arial"/>
-        </w:rPr>
-        <w:t>!</w:t>
-      </w:r>
-      <w:r>
-        <w:rPr>
-          <w:rFonts w:ascii="Arial" w:hAnsi="Arial" w:cs="Arial"/>
-        </w:rPr>
-        <w:t>= "both"</w:t>
-      </w:r>
-      <w:r>
-        <w:rPr>
-          <w:rFonts w:ascii="Arial" w:hAnsi="Arial" w:cs="Arial"/>
-        </w:rPr>
-        <w:t xml:space="preserve"> %}</w:t>
-      </w:r>
+        <w:t xml:space="preserve">{%p if </w:t>
+      </w:r>
+      <w:proofErr w:type="spellStart"/>
+      <w:r>
+        <w:rPr>
+          <w:rFonts w:ascii="Arial" w:hAnsi="Arial" w:cs="Arial"/>
+        </w:rPr>
+        <w:t>children_now_live_with_which_</w:t>
+      </w:r>
+      <w:proofErr w:type="gramStart"/>
+      <w:r>
+        <w:rPr>
+          <w:rFonts w:ascii="Arial" w:hAnsi="Arial" w:cs="Arial"/>
+        </w:rPr>
+        <w:t>parent</w:t>
+      </w:r>
+      <w:proofErr w:type="spellEnd"/>
+      <w:r>
+        <w:rPr>
+          <w:rFonts w:ascii="Arial" w:hAnsi="Arial" w:cs="Arial"/>
+        </w:rPr>
+        <w:t xml:space="preserve"> !</w:t>
+      </w:r>
+      <w:proofErr w:type="gramEnd"/>
+      <w:r>
+        <w:rPr>
+          <w:rFonts w:ascii="Arial" w:hAnsi="Arial" w:cs="Arial"/>
+        </w:rPr>
+        <w:t>= "both</w:t>
+      </w:r>
+      <w:proofErr w:type="gramStart"/>
+      <w:r>
+        <w:rPr>
+          <w:rFonts w:ascii="Arial" w:hAnsi="Arial" w:cs="Arial"/>
+        </w:rPr>
+        <w:t>" %}</w:t>
+      </w:r>
+      <w:proofErr w:type="gramEnd"/>
     </w:p>
     <w:p>
       <w:pPr>
@@ -367,73 +808,217 @@
         <w:rPr>
           <w:rFonts w:ascii="Arial" w:hAnsi="Arial" w:cs="Arial"/>
         </w:rPr>
-        <w:t>{% if children_now_l</w:t>
-      </w:r>
-      <w:r>
-        <w:rPr>
-          <w:rFonts w:ascii="Arial" w:hAnsi="Arial" w:cs="Arial"/>
-        </w:rPr>
-        <w:t>i</w:t>
-      </w:r>
-      <w:r>
-        <w:rPr>
-          <w:rFonts w:ascii="Arial" w:hAnsi="Arial" w:cs="Arial"/>
-        </w:rPr>
-        <w:t>ve_with_which_parent == “users[0]” or (children_now_live_with_which_parent == "depends_on_child" and child.lives_with == "users[0]") %}{% if confidential_contact_info_yn %}Confidential{% else %}{{ users[0].address</w:t>
-      </w:r>
-      <w:r>
-        <w:rPr>
-          <w:rFonts w:ascii="Arial" w:hAnsi="Arial" w:cs="Arial"/>
-        </w:rPr>
-        <w:t>.</w:t>
-      </w:r>
-      <w:r>
-        <w:rPr>
-          <w:rFonts w:ascii="Arial" w:hAnsi="Arial" w:cs="Arial"/>
-        </w:rPr>
-        <w:t>on_one_line() }}{% endif %}{% elif children_now_l</w:t>
-      </w:r>
-      <w:r>
-        <w:rPr>
-          <w:rFonts w:ascii="Arial" w:hAnsi="Arial" w:cs="Arial"/>
-        </w:rPr>
-        <w:t>i</w:t>
-      </w:r>
-      <w:r>
-        <w:rPr>
-          <w:rFonts w:ascii="Arial" w:hAnsi="Arial" w:cs="Arial"/>
-        </w:rPr>
-        <w:t>ve_with_which_parent == “</w:t>
-      </w:r>
+        <w:t xml:space="preserve">{% if </w:t>
+      </w:r>
+      <w:proofErr w:type="spellStart"/>
+      <w:r>
+        <w:rPr>
+          <w:rFonts w:ascii="Arial" w:hAnsi="Arial" w:cs="Arial"/>
+        </w:rPr>
+        <w:t>children_now_live_with_which_parent</w:t>
+      </w:r>
+      <w:proofErr w:type="spellEnd"/>
+      <w:r>
+        <w:rPr>
+          <w:rFonts w:ascii="Arial" w:hAnsi="Arial" w:cs="Arial"/>
+        </w:rPr>
+        <w:t xml:space="preserve"> == “users[0]” or (</w:t>
+      </w:r>
+      <w:proofErr w:type="spellStart"/>
+      <w:r>
+        <w:rPr>
+          <w:rFonts w:ascii="Arial" w:hAnsi="Arial" w:cs="Arial"/>
+        </w:rPr>
+        <w:t>children_now_live_with_which_parent</w:t>
+      </w:r>
+      <w:proofErr w:type="spellEnd"/>
+      <w:r>
+        <w:rPr>
+          <w:rFonts w:ascii="Arial" w:hAnsi="Arial" w:cs="Arial"/>
+        </w:rPr>
+        <w:t xml:space="preserve"> == "</w:t>
+      </w:r>
+      <w:proofErr w:type="spellStart"/>
+      <w:r>
+        <w:rPr>
+          <w:rFonts w:ascii="Arial" w:hAnsi="Arial" w:cs="Arial"/>
+        </w:rPr>
+        <w:t>depends_on_child</w:t>
+      </w:r>
+      <w:proofErr w:type="spellEnd"/>
+      <w:r>
+        <w:rPr>
+          <w:rFonts w:ascii="Arial" w:hAnsi="Arial" w:cs="Arial"/>
+        </w:rPr>
+        <w:t xml:space="preserve">" and </w:t>
+      </w:r>
+      <w:proofErr w:type="spellStart"/>
+      <w:r>
+        <w:rPr>
+          <w:rFonts w:ascii="Arial" w:hAnsi="Arial" w:cs="Arial"/>
+        </w:rPr>
+        <w:t>child.lives_with</w:t>
+      </w:r>
+      <w:proofErr w:type="spellEnd"/>
+      <w:r>
+        <w:rPr>
+          <w:rFonts w:ascii="Arial" w:hAnsi="Arial" w:cs="Arial"/>
+        </w:rPr>
+        <w:t xml:space="preserve"> == "users[0]") %}{% if </w:t>
+      </w:r>
+      <w:proofErr w:type="spellStart"/>
+      <w:r>
+        <w:rPr>
+          <w:rFonts w:ascii="Arial" w:hAnsi="Arial" w:cs="Arial"/>
+        </w:rPr>
+        <w:t>confidential_contact_info_yn</w:t>
+      </w:r>
+      <w:proofErr w:type="spellEnd"/>
+      <w:r>
+        <w:rPr>
+          <w:rFonts w:ascii="Arial" w:hAnsi="Arial" w:cs="Arial"/>
+        </w:rPr>
+        <w:t xml:space="preserve"> %}Confidential{% else %}{{ users[0].</w:t>
+      </w:r>
+      <w:proofErr w:type="spellStart"/>
+      <w:r>
+        <w:rPr>
+          <w:rFonts w:ascii="Arial" w:hAnsi="Arial" w:cs="Arial"/>
+        </w:rPr>
+        <w:t>address.on_one_line</w:t>
+      </w:r>
+      <w:proofErr w:type="spellEnd"/>
+      <w:r>
+        <w:rPr>
+          <w:rFonts w:ascii="Arial" w:hAnsi="Arial" w:cs="Arial"/>
+        </w:rPr>
+        <w:t xml:space="preserve">() }}{% endif %}{% </w:t>
+      </w:r>
+      <w:proofErr w:type="spellStart"/>
+      <w:r>
+        <w:rPr>
+          <w:rFonts w:ascii="Arial" w:hAnsi="Arial" w:cs="Arial"/>
+        </w:rPr>
+        <w:t>elif</w:t>
+      </w:r>
+      <w:proofErr w:type="spellEnd"/>
+      <w:r>
+        <w:rPr>
+          <w:rFonts w:ascii="Arial" w:hAnsi="Arial" w:cs="Arial"/>
+        </w:rPr>
+        <w:t xml:space="preserve"> </w:t>
+      </w:r>
+      <w:proofErr w:type="spellStart"/>
+      <w:r>
+        <w:rPr>
+          <w:rFonts w:ascii="Arial" w:hAnsi="Arial" w:cs="Arial"/>
+        </w:rPr>
+        <w:t>children_now_live_with_which_parent</w:t>
+      </w:r>
+      <w:proofErr w:type="spellEnd"/>
+      <w:r>
+        <w:rPr>
+          <w:rFonts w:ascii="Arial" w:hAnsi="Arial" w:cs="Arial"/>
+        </w:rPr>
+        <w:t xml:space="preserve"> == “</w:t>
+      </w:r>
+      <w:proofErr w:type="spellStart"/>
       <w:r>
         <w:rPr>
           <w:rFonts w:ascii="Arial" w:hAnsi="Arial" w:cs="Arial"/>
         </w:rPr>
         <w:t>other_parties</w:t>
       </w:r>
-      <w:r>
-        <w:rPr>
-          <w:rFonts w:ascii="Arial" w:hAnsi="Arial" w:cs="Arial"/>
-        </w:rPr>
-        <w:t>[0]” or (children_now_live_with_which_parent == "depends_on_child" and child.lives_with == "</w:t>
-      </w:r>
+      <w:proofErr w:type="spellEnd"/>
+      <w:r>
+        <w:rPr>
+          <w:rFonts w:ascii="Arial" w:hAnsi="Arial" w:cs="Arial"/>
+        </w:rPr>
+        <w:t>[0]” or (</w:t>
+      </w:r>
+      <w:proofErr w:type="spellStart"/>
+      <w:r>
+        <w:rPr>
+          <w:rFonts w:ascii="Arial" w:hAnsi="Arial" w:cs="Arial"/>
+        </w:rPr>
+        <w:t>children_now_live_with_which_parent</w:t>
+      </w:r>
+      <w:proofErr w:type="spellEnd"/>
+      <w:r>
+        <w:rPr>
+          <w:rFonts w:ascii="Arial" w:hAnsi="Arial" w:cs="Arial"/>
+        </w:rPr>
+        <w:t xml:space="preserve"> == "</w:t>
+      </w:r>
+      <w:proofErr w:type="spellStart"/>
+      <w:r>
+        <w:rPr>
+          <w:rFonts w:ascii="Arial" w:hAnsi="Arial" w:cs="Arial"/>
+        </w:rPr>
+        <w:t>depends_on_child</w:t>
+      </w:r>
+      <w:proofErr w:type="spellEnd"/>
+      <w:r>
+        <w:rPr>
+          <w:rFonts w:ascii="Arial" w:hAnsi="Arial" w:cs="Arial"/>
+        </w:rPr>
+        <w:t xml:space="preserve">" and </w:t>
+      </w:r>
+      <w:proofErr w:type="spellStart"/>
+      <w:r>
+        <w:rPr>
+          <w:rFonts w:ascii="Arial" w:hAnsi="Arial" w:cs="Arial"/>
+        </w:rPr>
+        <w:t>child.lives_with</w:t>
+      </w:r>
+      <w:proofErr w:type="spellEnd"/>
+      <w:r>
+        <w:rPr>
+          <w:rFonts w:ascii="Arial" w:hAnsi="Arial" w:cs="Arial"/>
+        </w:rPr>
+        <w:t xml:space="preserve"> == "</w:t>
+      </w:r>
+      <w:proofErr w:type="spellStart"/>
       <w:r>
         <w:rPr>
           <w:rFonts w:ascii="Arial" w:hAnsi="Arial" w:cs="Arial"/>
         </w:rPr>
         <w:t>other_parties</w:t>
       </w:r>
-      <w:r>
-        <w:rPr>
-          <w:rFonts w:ascii="Arial" w:hAnsi="Arial" w:cs="Arial"/>
-        </w:rPr>
-        <w:t>[0]") %}</w:t>
-      </w:r>
-      <w:r>
-        <w:rPr>
-          <w:rFonts w:ascii="Arial" w:hAnsi="Arial" w:cs="Arial"/>
-        </w:rPr>
-        <w:t>{{ other_parties[0].address.on_one_line() }}{% endif %}</w:t>
+      <w:proofErr w:type="spellEnd"/>
+      <w:r>
+        <w:rPr>
+          <w:rFonts w:ascii="Arial" w:hAnsi="Arial" w:cs="Arial"/>
+        </w:rPr>
+        <w:t xml:space="preserve">[0]") %}{{ </w:t>
+      </w:r>
+      <w:proofErr w:type="spellStart"/>
+      <w:r>
+        <w:rPr>
+          <w:rFonts w:ascii="Arial" w:hAnsi="Arial" w:cs="Arial"/>
+        </w:rPr>
+        <w:t>other_parties</w:t>
+      </w:r>
+      <w:proofErr w:type="spellEnd"/>
+      <w:r>
+        <w:rPr>
+          <w:rFonts w:ascii="Arial" w:hAnsi="Arial" w:cs="Arial"/>
+        </w:rPr>
+        <w:t>[0].</w:t>
+      </w:r>
+      <w:proofErr w:type="spellStart"/>
+      <w:r>
+        <w:rPr>
+          <w:rFonts w:ascii="Arial" w:hAnsi="Arial" w:cs="Arial"/>
+        </w:rPr>
+        <w:t>address.on_one_line</w:t>
+      </w:r>
+      <w:proofErr w:type="spellEnd"/>
+      <w:r>
+        <w:rPr>
+          <w:rFonts w:ascii="Arial" w:hAnsi="Arial" w:cs="Arial"/>
+        </w:rPr>
+        <w:t>() }}{% endif %}</w:t>
       </w:r>
     </w:p>
     <w:p>
@@ -451,8 +1036,16 @@
         <w:rPr>
           <w:rFonts w:ascii="Arial" w:hAnsi="Arial" w:cs="Arial"/>
         </w:rPr>
-        <w:t>{%p endif %}</w:t>
-      </w:r>
+        <w:t xml:space="preserve">{%p </w:t>
+      </w:r>
+      <w:proofErr w:type="gramStart"/>
+      <w:r>
+        <w:rPr>
+          <w:rFonts w:ascii="Arial" w:hAnsi="Arial" w:cs="Arial"/>
+        </w:rPr>
+        <w:t>endif %}</w:t>
+      </w:r>
+      <w:proofErr w:type="gramEnd"/>
     </w:p>
     <w:p>
       <w:pPr>
@@ -477,10 +1070,25 @@
       <w:r>
         <w:rPr>
           <w:rFonts w:ascii="Arial" w:hAnsi="Arial" w:cs="Arial"/>
-          <w:highlight w:val="cyan"/>
-        </w:rPr>
-        <w:t>{%p endfor %}</w:t>
-      </w:r>
+        </w:rPr>
+        <w:t xml:space="preserve">{%p </w:t>
+      </w:r>
+      <w:proofErr w:type="spellStart"/>
+      <w:proofErr w:type="gramStart"/>
+      <w:r>
+        <w:rPr>
+          <w:rFonts w:ascii="Arial" w:hAnsi="Arial" w:cs="Arial"/>
+        </w:rPr>
+        <w:t>endfor</w:t>
+      </w:r>
+      <w:proofErr w:type="spellEnd"/>
+      <w:r>
+        <w:rPr>
+          <w:rFonts w:ascii="Arial" w:hAnsi="Arial" w:cs="Arial"/>
+        </w:rPr>
+        <w:t xml:space="preserve"> %}</w:t>
+      </w:r>
+      <w:proofErr w:type="gramEnd"/>
     </w:p>
     <w:p>
       <w:pPr>
@@ -496,16 +1104,17 @@
       <w:r>
         <w:rPr>
           <w:rFonts w:ascii="Arial" w:hAnsi="Arial" w:cs="Arial"/>
-          <w:highlight w:val="green"/>
-        </w:rPr>
-        <w:t>{%p endif</w:t>
-      </w:r>
-      <w:r>
-        <w:rPr>
-          <w:rFonts w:ascii="Arial" w:hAnsi="Arial" w:cs="Arial"/>
-        </w:rPr>
-        <w:t xml:space="preserve"> %}</w:t>
-      </w:r>
+        </w:rPr>
+        <w:t xml:space="preserve">{%p </w:t>
+      </w:r>
+      <w:proofErr w:type="gramStart"/>
+      <w:r>
+        <w:rPr>
+          <w:rFonts w:ascii="Arial" w:hAnsi="Arial" w:cs="Arial"/>
+        </w:rPr>
+        <w:t>endif %}</w:t>
+      </w:r>
+      <w:proofErr w:type="gramEnd"/>
     </w:p>
     <w:p>
       <w:pPr>
@@ -522,14 +1131,30 @@
         <w:rPr>
           <w:rFonts w:ascii="Arial" w:hAnsi="Arial" w:cs="Arial"/>
         </w:rPr>
-        <w:t>{%p if children_now_live_with_which_parent == "both"</w:t>
-      </w:r>
-      <w:r>
-        <w:rPr>
-          <w:rFonts w:ascii="Arial" w:hAnsi="Arial" w:cs="Arial"/>
-        </w:rPr>
-        <w:t xml:space="preserve"> %}</w:t>
-      </w:r>
+        <w:t xml:space="preserve">{%p if </w:t>
+      </w:r>
+      <w:proofErr w:type="spellStart"/>
+      <w:r>
+        <w:rPr>
+          <w:rFonts w:ascii="Arial" w:hAnsi="Arial" w:cs="Arial"/>
+        </w:rPr>
+        <w:t>children_now_live_with_which_parent</w:t>
+      </w:r>
+      <w:proofErr w:type="spellEnd"/>
+      <w:r>
+        <w:rPr>
+          <w:rFonts w:ascii="Arial" w:hAnsi="Arial" w:cs="Arial"/>
+        </w:rPr>
+        <w:t xml:space="preserve"> == "both</w:t>
+      </w:r>
+      <w:proofErr w:type="gramStart"/>
+      <w:r>
+        <w:rPr>
+          <w:rFonts w:ascii="Arial" w:hAnsi="Arial" w:cs="Arial"/>
+        </w:rPr>
+        <w:t>" %}</w:t>
+      </w:r>
+      <w:proofErr w:type="gramEnd"/>
     </w:p>
     <w:p>
       <w:pPr>
@@ -564,7 +1189,203 @@
         <w:rPr>
           <w:rFonts w:ascii="Arial" w:hAnsi="Arial" w:cs="Arial"/>
         </w:rPr>
-        <w:t>All children live at {% if confidential_contact_info_yn %}Confidential Address{% else %}{{ users[0].address.on_one_line() }}{% endif %} and at {{ other_parties[0].address.on_one_line() }}.</w:t>
+        <w:t xml:space="preserve">All children live </w:t>
+      </w:r>
+      <w:proofErr w:type="gramStart"/>
+      <w:r>
+        <w:rPr>
+          <w:rFonts w:ascii="Arial" w:hAnsi="Arial" w:cs="Arial"/>
+        </w:rPr>
+        <w:t>at {%</w:t>
+      </w:r>
+      <w:proofErr w:type="gramEnd"/>
+      <w:r>
+        <w:rPr>
+          <w:rFonts w:ascii="Arial" w:hAnsi="Arial" w:cs="Arial"/>
+        </w:rPr>
+        <w:t xml:space="preserve"> if </w:t>
+      </w:r>
+      <w:proofErr w:type="spellStart"/>
+      <w:r>
+        <w:rPr>
+          <w:rFonts w:ascii="Arial" w:hAnsi="Arial" w:cs="Arial"/>
+        </w:rPr>
+        <w:t>confidential_contact_info_yn</w:t>
+      </w:r>
+      <w:proofErr w:type="spellEnd"/>
+      <w:r>
+        <w:rPr>
+          <w:rFonts w:ascii="Arial" w:hAnsi="Arial" w:cs="Arial"/>
+        </w:rPr>
+        <w:t xml:space="preserve"> </w:t>
+      </w:r>
+      <w:proofErr w:type="gramStart"/>
+      <w:r>
+        <w:rPr>
+          <w:rFonts w:ascii="Arial" w:hAnsi="Arial" w:cs="Arial"/>
+        </w:rPr>
+        <w:t>%}Confidential</w:t>
+      </w:r>
+      <w:proofErr w:type="gramEnd"/>
+      <w:r>
+        <w:rPr>
+          <w:rFonts w:ascii="Arial" w:hAnsi="Arial" w:cs="Arial"/>
+        </w:rPr>
+        <w:t xml:space="preserve"> </w:t>
+      </w:r>
+      <w:proofErr w:type="gramStart"/>
+      <w:r>
+        <w:rPr>
+          <w:rFonts w:ascii="Arial" w:hAnsi="Arial" w:cs="Arial"/>
+        </w:rPr>
+        <w:t>Address{</w:t>
+      </w:r>
+      <w:proofErr w:type="gramEnd"/>
+      <w:r>
+        <w:rPr>
+          <w:rFonts w:ascii="Arial" w:hAnsi="Arial" w:cs="Arial"/>
+        </w:rPr>
+        <w:t xml:space="preserve">% else </w:t>
+      </w:r>
+      <w:proofErr w:type="gramStart"/>
+      <w:r>
+        <w:rPr>
+          <w:rFonts w:ascii="Arial" w:hAnsi="Arial" w:cs="Arial"/>
+        </w:rPr>
+        <w:t>%}{{ users</w:t>
+      </w:r>
+      <w:proofErr w:type="gramEnd"/>
+      <w:r>
+        <w:rPr>
+          <w:rFonts w:ascii="Arial" w:hAnsi="Arial" w:cs="Arial"/>
+        </w:rPr>
+        <w:t>[0</w:t>
+      </w:r>
+      <w:proofErr w:type="gramStart"/>
+      <w:r>
+        <w:rPr>
+          <w:rFonts w:ascii="Arial" w:hAnsi="Arial" w:cs="Arial"/>
+        </w:rPr>
+        <w:t>].</w:t>
+      </w:r>
+      <w:proofErr w:type="spellStart"/>
+      <w:r>
+        <w:rPr>
+          <w:rFonts w:ascii="Arial" w:hAnsi="Arial" w:cs="Arial"/>
+        </w:rPr>
+        <w:t>address</w:t>
+      </w:r>
+      <w:proofErr w:type="gramEnd"/>
+      <w:r>
+        <w:rPr>
+          <w:rFonts w:ascii="Arial" w:hAnsi="Arial" w:cs="Arial"/>
+        </w:rPr>
+        <w:t>.on_one_</w:t>
+      </w:r>
+      <w:proofErr w:type="gramStart"/>
+      <w:r>
+        <w:rPr>
+          <w:rFonts w:ascii="Arial" w:hAnsi="Arial" w:cs="Arial"/>
+        </w:rPr>
+        <w:t>line</w:t>
+      </w:r>
+      <w:proofErr w:type="spellEnd"/>
+      <w:r>
+        <w:rPr>
+          <w:rFonts w:ascii="Arial" w:hAnsi="Arial" w:cs="Arial"/>
+        </w:rPr>
+        <w:t>() }}{</w:t>
+      </w:r>
+      <w:proofErr w:type="gramEnd"/>
+      <w:r>
+        <w:rPr>
+          <w:rFonts w:ascii="Arial" w:hAnsi="Arial" w:cs="Arial"/>
+        </w:rPr>
+        <w:t xml:space="preserve">% </w:t>
+      </w:r>
+      <w:proofErr w:type="gramStart"/>
+      <w:r>
+        <w:rPr>
+          <w:rFonts w:ascii="Arial" w:hAnsi="Arial" w:cs="Arial"/>
+        </w:rPr>
+        <w:t>endif %}</w:t>
+      </w:r>
+      <w:proofErr w:type="gramEnd"/>
+      <w:r>
+        <w:rPr>
+          <w:rFonts w:ascii="Arial" w:hAnsi="Arial" w:cs="Arial"/>
+        </w:rPr>
+        <w:t xml:space="preserve"> and at </w:t>
+      </w:r>
+      <w:proofErr w:type="gramStart"/>
+      <w:r>
+        <w:rPr>
+          <w:rFonts w:ascii="Arial" w:hAnsi="Arial" w:cs="Arial"/>
+        </w:rPr>
+        <w:t xml:space="preserve">{{ </w:t>
+      </w:r>
+      <w:proofErr w:type="spellStart"/>
+      <w:r>
+        <w:rPr>
+          <w:rFonts w:ascii="Arial" w:hAnsi="Arial" w:cs="Arial"/>
+        </w:rPr>
+        <w:t>other</w:t>
+      </w:r>
+      <w:proofErr w:type="gramEnd"/>
+      <w:r>
+        <w:rPr>
+          <w:rFonts w:ascii="Arial" w:hAnsi="Arial" w:cs="Arial"/>
+        </w:rPr>
+        <w:t>_parties</w:t>
+      </w:r>
+      <w:proofErr w:type="spellEnd"/>
+      <w:r>
+        <w:rPr>
+          <w:rFonts w:ascii="Arial" w:hAnsi="Arial" w:cs="Arial"/>
+        </w:rPr>
+        <w:t>[0</w:t>
+      </w:r>
+      <w:proofErr w:type="gramStart"/>
+      <w:r>
+        <w:rPr>
+          <w:rFonts w:ascii="Arial" w:hAnsi="Arial" w:cs="Arial"/>
+        </w:rPr>
+        <w:t>].</w:t>
+      </w:r>
+      <w:proofErr w:type="spellStart"/>
+      <w:r>
+        <w:rPr>
+          <w:rFonts w:ascii="Arial" w:hAnsi="Arial" w:cs="Arial"/>
+        </w:rPr>
+        <w:t>address</w:t>
+      </w:r>
+      <w:proofErr w:type="gramEnd"/>
+      <w:r>
+        <w:rPr>
+          <w:rFonts w:ascii="Arial" w:hAnsi="Arial" w:cs="Arial"/>
+        </w:rPr>
+        <w:t>.on_one_</w:t>
+      </w:r>
+      <w:proofErr w:type="gramStart"/>
+      <w:r>
+        <w:rPr>
+          <w:rFonts w:ascii="Arial" w:hAnsi="Arial" w:cs="Arial"/>
+        </w:rPr>
+        <w:t>line</w:t>
+      </w:r>
+      <w:proofErr w:type="spellEnd"/>
+      <w:r>
+        <w:rPr>
+          <w:rFonts w:ascii="Arial" w:hAnsi="Arial" w:cs="Arial"/>
+        </w:rPr>
+        <w:t>() }</w:t>
+      </w:r>
+      <w:proofErr w:type="gramEnd"/>
+      <w:r>
+        <w:rPr>
+          <w:rFonts w:ascii="Arial" w:hAnsi="Arial" w:cs="Arial"/>
+        </w:rPr>
+        <w:t>}.</w:t>
       </w:r>
     </w:p>
     <w:p>
@@ -582,8 +1403,16 @@
         <w:rPr>
           <w:rFonts w:ascii="Arial" w:hAnsi="Arial" w:cs="Arial"/>
         </w:rPr>
-        <w:t>{%p endif %}</w:t>
-      </w:r>
+        <w:t xml:space="preserve">{%p </w:t>
+      </w:r>
+      <w:proofErr w:type="gramStart"/>
+      <w:r>
+        <w:rPr>
+          <w:rFonts w:ascii="Arial" w:hAnsi="Arial" w:cs="Arial"/>
+        </w:rPr>
+        <w:t>endif %}</w:t>
+      </w:r>
+      <w:proofErr w:type="gramEnd"/>
     </w:p>
     <w:p>
       <w:pPr>
@@ -599,16 +1428,17 @@
       <w:r>
         <w:rPr>
           <w:rFonts w:ascii="Arial" w:hAnsi="Arial" w:cs="Arial"/>
-          <w:highlight w:val="yellow"/>
-        </w:rPr>
-        <w:t>{%p endif</w:t>
-      </w:r>
-      <w:r>
-        <w:rPr>
-          <w:rFonts w:ascii="Arial" w:hAnsi="Arial" w:cs="Arial"/>
-        </w:rPr>
-        <w:t xml:space="preserve"> %}</w:t>
-      </w:r>
+        </w:rPr>
+        <w:t xml:space="preserve">{%p </w:t>
+      </w:r>
+      <w:proofErr w:type="gramStart"/>
+      <w:r>
+        <w:rPr>
+          <w:rFonts w:ascii="Arial" w:hAnsi="Arial" w:cs="Arial"/>
+        </w:rPr>
+        <w:t>endif %}</w:t>
+      </w:r>
+      <w:proofErr w:type="gramEnd"/>
     </w:p>
     <w:p>
       <w:pPr>
@@ -634,8 +1464,92 @@
         <w:rPr>
           <w:rFonts w:ascii="Arial" w:hAnsi="Arial" w:cs="Arial"/>
         </w:rPr>
-        <w:t>{%p if (users[0].insurance | length &gt; 5) or (other_parties[0].insurance | length &gt; 5) %}</w:t>
-      </w:r>
+        <w:t>{%p if (</w:t>
+      </w:r>
+      <w:proofErr w:type="gramStart"/>
+      <w:r>
+        <w:rPr>
+          <w:rFonts w:ascii="Arial" w:hAnsi="Arial" w:cs="Arial"/>
+        </w:rPr>
+        <w:t>users[</w:t>
+      </w:r>
+      <w:proofErr w:type="gramEnd"/>
+      <w:r>
+        <w:rPr>
+          <w:rFonts w:ascii="Arial" w:hAnsi="Arial" w:cs="Arial"/>
+        </w:rPr>
+        <w:t>0</w:t>
+      </w:r>
+      <w:proofErr w:type="gramStart"/>
+      <w:r>
+        <w:rPr>
+          <w:rFonts w:ascii="Arial" w:hAnsi="Arial" w:cs="Arial"/>
+        </w:rPr>
+        <w:t>].insurance</w:t>
+      </w:r>
+      <w:proofErr w:type="gramEnd"/>
+      <w:r>
+        <w:rPr>
+          <w:rFonts w:ascii="Arial" w:hAnsi="Arial" w:cs="Arial"/>
+        </w:rPr>
+        <w:t xml:space="preserve"> | le</w:t>
+      </w:r>
+      <w:r>
+        <w:rPr>
+          <w:rFonts w:ascii="Arial" w:hAnsi="Arial" w:cs="Arial"/>
+        </w:rPr>
+        <w:t>ngth &gt; 5) or (</w:t>
+      </w:r>
+      <w:proofErr w:type="spellStart"/>
+      <w:r>
+        <w:rPr>
+          <w:rFonts w:ascii="Arial" w:hAnsi="Arial" w:cs="Arial"/>
+        </w:rPr>
+        <w:t>other_</w:t>
+      </w:r>
+      <w:proofErr w:type="gramStart"/>
+      <w:r>
+        <w:rPr>
+          <w:rFonts w:ascii="Arial" w:hAnsi="Arial" w:cs="Arial"/>
+        </w:rPr>
+        <w:t>parties</w:t>
+      </w:r>
+      <w:proofErr w:type="spellEnd"/>
+      <w:r>
+        <w:rPr>
+          <w:rFonts w:ascii="Arial" w:hAnsi="Arial" w:cs="Arial"/>
+        </w:rPr>
+        <w:t>[</w:t>
+      </w:r>
+      <w:proofErr w:type="gramEnd"/>
+      <w:r>
+        <w:rPr>
+          <w:rFonts w:ascii="Arial" w:hAnsi="Arial" w:cs="Arial"/>
+        </w:rPr>
+        <w:t>0</w:t>
+      </w:r>
+      <w:proofErr w:type="gramStart"/>
+      <w:r>
+        <w:rPr>
+          <w:rFonts w:ascii="Arial" w:hAnsi="Arial" w:cs="Arial"/>
+        </w:rPr>
+        <w:t>].insurance</w:t>
+      </w:r>
+      <w:proofErr w:type="gramEnd"/>
+      <w:r>
+        <w:rPr>
+          <w:rFonts w:ascii="Arial" w:hAnsi="Arial" w:cs="Arial"/>
+        </w:rPr>
+        <w:t xml:space="preserve"> | length &gt; 5</w:t>
+      </w:r>
+      <w:proofErr w:type="gramStart"/>
+      <w:r>
+        <w:rPr>
+          <w:rFonts w:ascii="Arial" w:hAnsi="Arial" w:cs="Arial"/>
+        </w:rPr>
+        <w:t>) %}</w:t>
+      </w:r>
+      <w:proofErr w:type="gramEnd"/>
     </w:p>
     <w:p>
       <w:pPr>
@@ -672,8 +1586,16 @@
         <w:rPr>
           <w:rFonts w:ascii="Arial" w:hAnsi="Arial" w:cs="Arial"/>
         </w:rPr>
-        <w:t>{%p endif %}</w:t>
-      </w:r>
+        <w:t xml:space="preserve">{%p </w:t>
+      </w:r>
+      <w:proofErr w:type="gramStart"/>
+      <w:r>
+        <w:rPr>
+          <w:rFonts w:ascii="Arial" w:hAnsi="Arial" w:cs="Arial"/>
+        </w:rPr>
+        <w:t>endif %}</w:t>
+      </w:r>
+      <w:proofErr w:type="gramEnd"/>
     </w:p>
     <w:p>
       <w:pPr>
@@ -688,8 +1610,44 @@
         <w:rPr>
           <w:rFonts w:ascii="Arial" w:hAnsi="Arial" w:cs="Arial"/>
         </w:rPr>
-        <w:t>{%p if users[0].insurance | length &gt; 5 %}</w:t>
-      </w:r>
+        <w:t xml:space="preserve">{%p if </w:t>
+      </w:r>
+      <w:proofErr w:type="gramStart"/>
+      <w:r>
+        <w:rPr>
+          <w:rFonts w:ascii="Arial" w:hAnsi="Arial" w:cs="Arial"/>
+        </w:rPr>
+        <w:t>users[</w:t>
+      </w:r>
+      <w:proofErr w:type="gramEnd"/>
+      <w:r>
+        <w:rPr>
+          <w:rFonts w:ascii="Arial" w:hAnsi="Arial" w:cs="Arial"/>
+        </w:rPr>
+        <w:t>0</w:t>
+      </w:r>
+      <w:proofErr w:type="gramStart"/>
+      <w:r>
+        <w:rPr>
+          <w:rFonts w:ascii="Arial" w:hAnsi="Arial" w:cs="Arial"/>
+        </w:rPr>
+        <w:t>].insurance</w:t>
+      </w:r>
+      <w:proofErr w:type="gramEnd"/>
+      <w:r>
+        <w:rPr>
+          <w:rFonts w:ascii="Arial" w:hAnsi="Arial" w:cs="Arial"/>
+        </w:rPr>
+        <w:t xml:space="preserve"> | length &gt; </w:t>
+      </w:r>
+      <w:proofErr w:type="gramStart"/>
+      <w:r>
+        <w:rPr>
+          <w:rFonts w:ascii="Arial" w:hAnsi="Arial" w:cs="Arial"/>
+        </w:rPr>
+        <w:t>5 %}</w:t>
+      </w:r>
+      <w:proofErr w:type="gramEnd"/>
     </w:p>
     <w:p>
       <w:pPr>
@@ -706,7 +1664,28 @@
         <w:rPr>
           <w:rFonts w:ascii="Arial" w:hAnsi="Arial" w:cs="Arial"/>
         </w:rPr>
-        <w:t>{% if user_ask_role == “plaintiff” %}</w:t>
+        <w:t xml:space="preserve">{% if </w:t>
+      </w:r>
+      <w:proofErr w:type="spellStart"/>
+      <w:r>
+        <w:rPr>
+          <w:rFonts w:ascii="Arial" w:hAnsi="Arial" w:cs="Arial"/>
+        </w:rPr>
+        <w:t>user_ask_role</w:t>
+      </w:r>
+      <w:proofErr w:type="spellEnd"/>
+      <w:r>
+        <w:rPr>
+          <w:rFonts w:ascii="Arial" w:hAnsi="Arial" w:cs="Arial"/>
+        </w:rPr>
+        <w:t xml:space="preserve"> == “plaintiff” </w:t>
+      </w:r>
+      <w:proofErr w:type="gramStart"/>
+      <w:r>
+        <w:rPr>
+          <w:rFonts w:ascii="Arial" w:hAnsi="Arial" w:cs="Arial"/>
+        </w:rPr>
+        <w:t>%}</w:t>
       </w:r>
       <w:r>
         <w:rPr>
@@ -716,11 +1695,19 @@
         </w:rPr>
         <w:t>Plaintiff</w:t>
       </w:r>
-      <w:r>
-        <w:rPr>
-          <w:rFonts w:ascii="Arial" w:hAnsi="Arial" w:cs="Arial"/>
-        </w:rPr>
-        <w:t>{% else %}</w:t>
+      <w:proofErr w:type="gramEnd"/>
+      <w:r>
+        <w:rPr>
+          <w:rFonts w:ascii="Arial" w:hAnsi="Arial" w:cs="Arial"/>
+        </w:rPr>
+        <w:t xml:space="preserve">{% else </w:t>
+      </w:r>
+      <w:proofErr w:type="gramStart"/>
+      <w:r>
+        <w:rPr>
+          <w:rFonts w:ascii="Arial" w:hAnsi="Arial" w:cs="Arial"/>
+        </w:rPr>
+        <w:t>%}</w:t>
       </w:r>
       <w:r>
         <w:rPr>
@@ -730,6 +1717,7 @@
         </w:rPr>
         <w:t>Defendant</w:t>
       </w:r>
+      <w:proofErr w:type="gramEnd"/>
       <w:r>
         <w:rPr>
           <w:rFonts w:ascii="Arial" w:hAnsi="Arial" w:cs="Arial"/>
@@ -766,8 +1754,30 @@
         <w:rPr>
           <w:rFonts w:ascii="Arial" w:hAnsi="Arial" w:cs="Arial"/>
         </w:rPr>
-        <w:t>{%p for provider in users[0].insurance[5:] %}</w:t>
-      </w:r>
+        <w:t>{%p for provider in users[0</w:t>
+      </w:r>
+      <w:proofErr w:type="gramStart"/>
+      <w:r>
+        <w:rPr>
+          <w:rFonts w:ascii="Arial" w:hAnsi="Arial" w:cs="Arial"/>
+        </w:rPr>
+        <w:t>].insurance</w:t>
+      </w:r>
+      <w:proofErr w:type="gramEnd"/>
+      <w:r>
+        <w:rPr>
+          <w:rFonts w:ascii="Arial" w:hAnsi="Arial" w:cs="Arial"/>
+        </w:rPr>
+        <w:t>[5:</w:t>
+      </w:r>
+      <w:proofErr w:type="gramStart"/>
+      <w:r>
+        <w:rPr>
+          <w:rFonts w:ascii="Arial" w:hAnsi="Arial" w:cs="Arial"/>
+        </w:rPr>
+        <w:t>] %}</w:t>
+      </w:r>
+      <w:proofErr w:type="gramEnd"/>
     </w:p>
     <w:p>
       <w:pPr>
@@ -780,13 +1790,59 @@
           <w:bCs/>
         </w:rPr>
       </w:pPr>
+      <w:proofErr w:type="gramStart"/>
       <w:r>
         <w:rPr>
           <w:rFonts w:ascii="Arial" w:hAnsi="Arial" w:cs="Arial"/>
           <w:b/>
           <w:bCs/>
         </w:rPr>
-        <w:t>{{ provider.company_name }}</w:t>
+        <w:t xml:space="preserve">{{ </w:t>
+      </w:r>
+      <w:proofErr w:type="spellStart"/>
+      <w:r>
+        <w:rPr>
+          <w:rFonts w:ascii="Arial" w:hAnsi="Arial" w:cs="Arial"/>
+          <w:b/>
+          <w:bCs/>
+        </w:rPr>
+        <w:t>provider</w:t>
+      </w:r>
+      <w:proofErr w:type="gramEnd"/>
+      <w:r>
+        <w:rPr>
+          <w:rFonts w:ascii="Arial" w:hAnsi="Arial" w:cs="Arial"/>
+          <w:b/>
+          <w:bCs/>
+        </w:rPr>
+        <w:t>.company_</w:t>
+      </w:r>
+      <w:proofErr w:type="gramStart"/>
+      <w:r>
+        <w:rPr>
+          <w:rFonts w:ascii="Arial" w:hAnsi="Arial" w:cs="Arial"/>
+          <w:b/>
+          <w:bCs/>
+        </w:rPr>
+        <w:t>name</w:t>
+      </w:r>
+      <w:proofErr w:type="spellEnd"/>
+      <w:r>
+        <w:rPr>
+          <w:rFonts w:ascii="Arial" w:hAnsi="Arial" w:cs="Arial"/>
+          <w:b/>
+          <w:bCs/>
+        </w:rPr>
+        <w:t xml:space="preserve"> }</w:t>
+      </w:r>
+      <w:proofErr w:type="gramEnd"/>
+      <w:r>
+        <w:rPr>
+          <w:rFonts w:ascii="Arial" w:hAnsi="Arial" w:cs="Arial"/>
+          <w:b/>
+          <w:bCs/>
+        </w:rPr>
+        <w:t>}</w:t>
       </w:r>
     </w:p>
     <w:p>
@@ -802,7 +1858,43 @@
         <w:rPr>
           <w:rFonts w:ascii="Arial" w:hAnsi="Arial" w:cs="Arial"/>
         </w:rPr>
-        <w:t>{%p if provider.company_address != “” %}</w:t>
+        <w:t xml:space="preserve">{%p if </w:t>
+      </w:r>
+      <w:proofErr w:type="spellStart"/>
+      <w:proofErr w:type="gramStart"/>
+      <w:r>
+        <w:rPr>
+          <w:rFonts w:ascii="Arial" w:hAnsi="Arial" w:cs="Arial"/>
+        </w:rPr>
+        <w:t>provider.company</w:t>
+      </w:r>
+      <w:proofErr w:type="gramEnd"/>
+      <w:r>
+        <w:rPr>
+          <w:rFonts w:ascii="Arial" w:hAnsi="Arial" w:cs="Arial"/>
+        </w:rPr>
+        <w:t>_</w:t>
+      </w:r>
+      <w:proofErr w:type="gramStart"/>
+      <w:r>
+        <w:rPr>
+          <w:rFonts w:ascii="Arial" w:hAnsi="Arial" w:cs="Arial"/>
+        </w:rPr>
+        <w:t>address</w:t>
+      </w:r>
+      <w:proofErr w:type="spellEnd"/>
+      <w:r>
+        <w:rPr>
+          <w:rFonts w:ascii="Arial" w:hAnsi="Arial" w:cs="Arial"/>
+        </w:rPr>
+        <w:t xml:space="preserve"> !</w:t>
+      </w:r>
+      <w:proofErr w:type="gramEnd"/>
+      <w:r>
+        <w:rPr>
+          <w:rFonts w:ascii="Arial" w:hAnsi="Arial" w:cs="Arial"/>
+        </w:rPr>
+        <w:t>= “” %}</w:t>
       </w:r>
     </w:p>
     <w:p>
@@ -818,7 +1910,49 @@
         <w:rPr>
           <w:rFonts w:ascii="Arial" w:hAnsi="Arial" w:cs="Arial"/>
         </w:rPr>
-        <w:t>Address: {{ provider.company_address }}</w:t>
+        <w:t xml:space="preserve">Address: </w:t>
+      </w:r>
+      <w:proofErr w:type="gramStart"/>
+      <w:r>
+        <w:rPr>
+          <w:rFonts w:ascii="Arial" w:hAnsi="Arial" w:cs="Arial"/>
+        </w:rPr>
+        <w:t xml:space="preserve">{{ </w:t>
+      </w:r>
+      <w:proofErr w:type="spellStart"/>
+      <w:r>
+        <w:rPr>
+          <w:rFonts w:ascii="Arial" w:hAnsi="Arial" w:cs="Arial"/>
+        </w:rPr>
+        <w:t>provider</w:t>
+      </w:r>
+      <w:proofErr w:type="gramEnd"/>
+      <w:r>
+        <w:rPr>
+          <w:rFonts w:ascii="Arial" w:hAnsi="Arial" w:cs="Arial"/>
+        </w:rPr>
+        <w:t>.company_</w:t>
+      </w:r>
+      <w:proofErr w:type="gramStart"/>
+      <w:r>
+        <w:rPr>
+          <w:rFonts w:ascii="Arial" w:hAnsi="Arial" w:cs="Arial"/>
+        </w:rPr>
+        <w:t>address</w:t>
+      </w:r>
+      <w:proofErr w:type="spellEnd"/>
+      <w:r>
+        <w:rPr>
+          <w:rFonts w:ascii="Arial" w:hAnsi="Arial" w:cs="Arial"/>
+        </w:rPr>
+        <w:t xml:space="preserve"> }</w:t>
+      </w:r>
+      <w:proofErr w:type="gramEnd"/>
+      <w:r>
+        <w:rPr>
+          <w:rFonts w:ascii="Arial" w:hAnsi="Arial" w:cs="Arial"/>
+        </w:rPr>
+        <w:t>}</w:t>
       </w:r>
     </w:p>
     <w:p>
@@ -834,8 +1968,16 @@
         <w:rPr>
           <w:rFonts w:ascii="Arial" w:hAnsi="Arial" w:cs="Arial"/>
         </w:rPr>
-        <w:t>{%p endif %}</w:t>
-      </w:r>
+        <w:t xml:space="preserve">{%p </w:t>
+      </w:r>
+      <w:proofErr w:type="gramStart"/>
+      <w:r>
+        <w:rPr>
+          <w:rFonts w:ascii="Arial" w:hAnsi="Arial" w:cs="Arial"/>
+        </w:rPr>
+        <w:t>endif %}</w:t>
+      </w:r>
+      <w:proofErr w:type="gramEnd"/>
     </w:p>
     <w:p>
       <w:pPr>
@@ -850,7 +1992,43 @@
         <w:rPr>
           <w:rFonts w:ascii="Arial" w:hAnsi="Arial" w:cs="Arial"/>
         </w:rPr>
-        <w:t>{%p if provider.policy_number != “” %}</w:t>
+        <w:t xml:space="preserve">{%p if </w:t>
+      </w:r>
+      <w:proofErr w:type="spellStart"/>
+      <w:proofErr w:type="gramStart"/>
+      <w:r>
+        <w:rPr>
+          <w:rFonts w:ascii="Arial" w:hAnsi="Arial" w:cs="Arial"/>
+        </w:rPr>
+        <w:t>provider.policy</w:t>
+      </w:r>
+      <w:proofErr w:type="gramEnd"/>
+      <w:r>
+        <w:rPr>
+          <w:rFonts w:ascii="Arial" w:hAnsi="Arial" w:cs="Arial"/>
+        </w:rPr>
+        <w:t>_</w:t>
+      </w:r>
+      <w:proofErr w:type="gramStart"/>
+      <w:r>
+        <w:rPr>
+          <w:rFonts w:ascii="Arial" w:hAnsi="Arial" w:cs="Arial"/>
+        </w:rPr>
+        <w:t>number</w:t>
+      </w:r>
+      <w:proofErr w:type="spellEnd"/>
+      <w:r>
+        <w:rPr>
+          <w:rFonts w:ascii="Arial" w:hAnsi="Arial" w:cs="Arial"/>
+        </w:rPr>
+        <w:t xml:space="preserve"> !</w:t>
+      </w:r>
+      <w:proofErr w:type="gramEnd"/>
+      <w:r>
+        <w:rPr>
+          <w:rFonts w:ascii="Arial" w:hAnsi="Arial" w:cs="Arial"/>
+        </w:rPr>
+        <w:t>= “” %}</w:t>
       </w:r>
     </w:p>
     <w:p>
@@ -866,7 +2044,49 @@
         <w:rPr>
           <w:rFonts w:ascii="Arial" w:hAnsi="Arial" w:cs="Arial"/>
         </w:rPr>
-        <w:t>Policy number: {{ provider.policy_number }}</w:t>
+        <w:t xml:space="preserve">Policy number: </w:t>
+      </w:r>
+      <w:proofErr w:type="gramStart"/>
+      <w:r>
+        <w:rPr>
+          <w:rFonts w:ascii="Arial" w:hAnsi="Arial" w:cs="Arial"/>
+        </w:rPr>
+        <w:t xml:space="preserve">{{ </w:t>
+      </w:r>
+      <w:proofErr w:type="spellStart"/>
+      <w:r>
+        <w:rPr>
+          <w:rFonts w:ascii="Arial" w:hAnsi="Arial" w:cs="Arial"/>
+        </w:rPr>
+        <w:t>provider</w:t>
+      </w:r>
+      <w:proofErr w:type="gramEnd"/>
+      <w:r>
+        <w:rPr>
+          <w:rFonts w:ascii="Arial" w:hAnsi="Arial" w:cs="Arial"/>
+        </w:rPr>
+        <w:t>.policy_</w:t>
+      </w:r>
+      <w:proofErr w:type="gramStart"/>
+      <w:r>
+        <w:rPr>
+          <w:rFonts w:ascii="Arial" w:hAnsi="Arial" w:cs="Arial"/>
+        </w:rPr>
+        <w:t>number</w:t>
+      </w:r>
+      <w:proofErr w:type="spellEnd"/>
+      <w:r>
+        <w:rPr>
+          <w:rFonts w:ascii="Arial" w:hAnsi="Arial" w:cs="Arial"/>
+        </w:rPr>
+        <w:t xml:space="preserve"> }</w:t>
+      </w:r>
+      <w:proofErr w:type="gramEnd"/>
+      <w:r>
+        <w:rPr>
+          <w:rFonts w:ascii="Arial" w:hAnsi="Arial" w:cs="Arial"/>
+        </w:rPr>
+        <w:t>}</w:t>
       </w:r>
     </w:p>
     <w:p>
@@ -882,8 +2102,16 @@
         <w:rPr>
           <w:rFonts w:ascii="Arial" w:hAnsi="Arial" w:cs="Arial"/>
         </w:rPr>
-        <w:t>{%p endif %}</w:t>
-      </w:r>
+        <w:t xml:space="preserve">{%p </w:t>
+      </w:r>
+      <w:proofErr w:type="gramStart"/>
+      <w:r>
+        <w:rPr>
+          <w:rFonts w:ascii="Arial" w:hAnsi="Arial" w:cs="Arial"/>
+        </w:rPr>
+        <w:t>endif %}</w:t>
+      </w:r>
+      <w:proofErr w:type="gramEnd"/>
     </w:p>
     <w:p>
       <w:pPr>
@@ -898,7 +2126,43 @@
         <w:rPr>
           <w:rFonts w:ascii="Arial" w:hAnsi="Arial" w:cs="Arial"/>
         </w:rPr>
-        <w:t>{%p if provider.certificate_number != “” %}</w:t>
+        <w:t xml:space="preserve">{%p if </w:t>
+      </w:r>
+      <w:proofErr w:type="spellStart"/>
+      <w:proofErr w:type="gramStart"/>
+      <w:r>
+        <w:rPr>
+          <w:rFonts w:ascii="Arial" w:hAnsi="Arial" w:cs="Arial"/>
+        </w:rPr>
+        <w:t>provider.certificate</w:t>
+      </w:r>
+      <w:proofErr w:type="gramEnd"/>
+      <w:r>
+        <w:rPr>
+          <w:rFonts w:ascii="Arial" w:hAnsi="Arial" w:cs="Arial"/>
+        </w:rPr>
+        <w:t>_</w:t>
+      </w:r>
+      <w:proofErr w:type="gramStart"/>
+      <w:r>
+        <w:rPr>
+          <w:rFonts w:ascii="Arial" w:hAnsi="Arial" w:cs="Arial"/>
+        </w:rPr>
+        <w:t>number</w:t>
+      </w:r>
+      <w:proofErr w:type="spellEnd"/>
+      <w:r>
+        <w:rPr>
+          <w:rFonts w:ascii="Arial" w:hAnsi="Arial" w:cs="Arial"/>
+        </w:rPr>
+        <w:t xml:space="preserve"> !</w:t>
+      </w:r>
+      <w:proofErr w:type="gramEnd"/>
+      <w:r>
+        <w:rPr>
+          <w:rFonts w:ascii="Arial" w:hAnsi="Arial" w:cs="Arial"/>
+        </w:rPr>
+        <w:t>= “” %}</w:t>
       </w:r>
     </w:p>
     <w:p>
@@ -914,7 +2178,49 @@
         <w:rPr>
           <w:rFonts w:ascii="Arial" w:hAnsi="Arial" w:cs="Arial"/>
         </w:rPr>
-        <w:t>Certificate number: {{ provider.certificate_number }}</w:t>
+        <w:t xml:space="preserve">Certificate number: </w:t>
+      </w:r>
+      <w:proofErr w:type="gramStart"/>
+      <w:r>
+        <w:rPr>
+          <w:rFonts w:ascii="Arial" w:hAnsi="Arial" w:cs="Arial"/>
+        </w:rPr>
+        <w:t xml:space="preserve">{{ </w:t>
+      </w:r>
+      <w:proofErr w:type="spellStart"/>
+      <w:r>
+        <w:rPr>
+          <w:rFonts w:ascii="Arial" w:hAnsi="Arial" w:cs="Arial"/>
+        </w:rPr>
+        <w:t>provider</w:t>
+      </w:r>
+      <w:proofErr w:type="gramEnd"/>
+      <w:r>
+        <w:rPr>
+          <w:rFonts w:ascii="Arial" w:hAnsi="Arial" w:cs="Arial"/>
+        </w:rPr>
+        <w:t>.certificate_</w:t>
+      </w:r>
+      <w:proofErr w:type="gramStart"/>
+      <w:r>
+        <w:rPr>
+          <w:rFonts w:ascii="Arial" w:hAnsi="Arial" w:cs="Arial"/>
+        </w:rPr>
+        <w:t>number</w:t>
+      </w:r>
+      <w:proofErr w:type="spellEnd"/>
+      <w:r>
+        <w:rPr>
+          <w:rFonts w:ascii="Arial" w:hAnsi="Arial" w:cs="Arial"/>
+        </w:rPr>
+        <w:t xml:space="preserve"> }</w:t>
+      </w:r>
+      <w:proofErr w:type="gramEnd"/>
+      <w:r>
+        <w:rPr>
+          <w:rFonts w:ascii="Arial" w:hAnsi="Arial" w:cs="Arial"/>
+        </w:rPr>
+        <w:t>}</w:t>
       </w:r>
     </w:p>
     <w:p>
@@ -930,8 +2236,16 @@
         <w:rPr>
           <w:rFonts w:ascii="Arial" w:hAnsi="Arial" w:cs="Arial"/>
         </w:rPr>
-        <w:t>{%p endif %}</w:t>
-      </w:r>
+        <w:t xml:space="preserve">{%p </w:t>
+      </w:r>
+      <w:proofErr w:type="gramStart"/>
+      <w:r>
+        <w:rPr>
+          <w:rFonts w:ascii="Arial" w:hAnsi="Arial" w:cs="Arial"/>
+        </w:rPr>
+        <w:t>endif %}</w:t>
+      </w:r>
+      <w:proofErr w:type="gramEnd"/>
     </w:p>
     <w:p>
       <w:pPr>
@@ -946,20 +2260,78 @@
         <w:rPr>
           <w:rFonts w:ascii="Arial" w:hAnsi="Arial" w:cs="Arial"/>
         </w:rPr>
-        <w:t>{%p if provider.covers_child</w:t>
-      </w:r>
-      <w:r>
-        <w:rPr>
-          <w:rFonts w:ascii="Arial" w:hAnsi="Arial" w:cs="Arial"/>
-        </w:rPr>
-        <w:t>.true_values()</w:t>
-      </w:r>
-      <w:r>
-        <w:rPr>
-          <w:rFonts w:ascii="Arial" w:hAnsi="Arial" w:cs="Arial"/>
-        </w:rPr>
-        <w:t xml:space="preserve"> | length &gt; 0 %}</w:t>
-      </w:r>
+        <w:t xml:space="preserve">{%p if </w:t>
+      </w:r>
+      <w:proofErr w:type="spellStart"/>
+      <w:proofErr w:type="gramStart"/>
+      <w:r>
+        <w:rPr>
+          <w:rFonts w:ascii="Arial" w:hAnsi="Arial" w:cs="Arial"/>
+        </w:rPr>
+        <w:t>provider.covers</w:t>
+      </w:r>
+      <w:proofErr w:type="gramEnd"/>
+      <w:r>
+        <w:rPr>
+          <w:rFonts w:ascii="Arial" w:hAnsi="Arial" w:cs="Arial"/>
+        </w:rPr>
+        <w:t>_</w:t>
+      </w:r>
+      <w:proofErr w:type="gramStart"/>
+      <w:r>
+        <w:rPr>
+          <w:rFonts w:ascii="Arial" w:hAnsi="Arial" w:cs="Arial"/>
+        </w:rPr>
+        <w:t>child</w:t>
+      </w:r>
+      <w:r>
+        <w:rPr>
+          <w:rFonts w:ascii="Arial" w:hAnsi="Arial" w:cs="Arial"/>
+        </w:rPr>
+        <w:t>.true</w:t>
+      </w:r>
+      <w:proofErr w:type="gramEnd"/>
+      <w:r>
+        <w:rPr>
+          <w:rFonts w:ascii="Arial" w:hAnsi="Arial" w:cs="Arial"/>
+        </w:rPr>
+        <w:t>_</w:t>
+      </w:r>
+      <w:proofErr w:type="gramStart"/>
+      <w:r>
+        <w:rPr>
+          <w:rFonts w:ascii="Arial" w:hAnsi="Arial" w:cs="Arial"/>
+        </w:rPr>
+        <w:t>values</w:t>
+      </w:r>
+      <w:proofErr w:type="spellEnd"/>
+      <w:r>
+        <w:rPr>
+          <w:rFonts w:ascii="Arial" w:hAnsi="Arial" w:cs="Arial"/>
+        </w:rPr>
+        <w:t>(</w:t>
+      </w:r>
+      <w:proofErr w:type="gramEnd"/>
+      <w:r>
+        <w:rPr>
+          <w:rFonts w:ascii="Arial" w:hAnsi="Arial" w:cs="Arial"/>
+        </w:rPr>
+        <w:t>)</w:t>
+      </w:r>
+      <w:r>
+        <w:rPr>
+          <w:rFonts w:ascii="Arial" w:hAnsi="Arial" w:cs="Arial"/>
+        </w:rPr>
+        <w:t xml:space="preserve"> | length &gt; </w:t>
+      </w:r>
+      <w:proofErr w:type="gramStart"/>
+      <w:r>
+        <w:rPr>
+          <w:rFonts w:ascii="Arial" w:hAnsi="Arial" w:cs="Arial"/>
+        </w:rPr>
+        <w:t>0 %}</w:t>
+      </w:r>
+      <w:proofErr w:type="gramEnd"/>
     </w:p>
     <w:p>
       <w:pPr>
@@ -973,19 +2345,105 @@
         <w:rPr>
           <w:rFonts w:ascii="Arial" w:hAnsi="Arial" w:cs="Arial"/>
         </w:rPr>
-        <w:t>Children covered: {{ comma_and_list(provider.covers_child</w:t>
-      </w:r>
-      <w:r>
-        <w:rPr>
-          <w:rFonts w:ascii="Arial" w:hAnsi="Arial" w:cs="Arial"/>
-        </w:rPr>
-        <w:t>.true_values()</w:t>
-      </w:r>
-      <w:r>
-        <w:rPr>
-          <w:rFonts w:ascii="Arial" w:hAnsi="Arial" w:cs="Arial"/>
-        </w:rPr>
-        <w:t>) }}</w:t>
+        <w:t xml:space="preserve">Children covered: </w:t>
+      </w:r>
+      <w:proofErr w:type="gramStart"/>
+      <w:r>
+        <w:rPr>
+          <w:rFonts w:ascii="Arial" w:hAnsi="Arial" w:cs="Arial"/>
+        </w:rPr>
+        <w:t xml:space="preserve">{{ </w:t>
+      </w:r>
+      <w:proofErr w:type="spellStart"/>
+      <w:r>
+        <w:rPr>
+          <w:rFonts w:ascii="Arial" w:hAnsi="Arial" w:cs="Arial"/>
+        </w:rPr>
+        <w:t>comma</w:t>
+      </w:r>
+      <w:proofErr w:type="gramEnd"/>
+      <w:r>
+        <w:rPr>
+          <w:rFonts w:ascii="Arial" w:hAnsi="Arial" w:cs="Arial"/>
+        </w:rPr>
+        <w:t>_and_list</w:t>
+      </w:r>
+      <w:proofErr w:type="spellEnd"/>
+      <w:r>
+        <w:rPr>
+          <w:rFonts w:ascii="Arial" w:hAnsi="Arial" w:cs="Arial"/>
+        </w:rPr>
+        <w:t>(</w:t>
+      </w:r>
+      <w:proofErr w:type="spellStart"/>
+      <w:proofErr w:type="gramStart"/>
+      <w:r>
+        <w:rPr>
+          <w:rFonts w:ascii="Arial" w:hAnsi="Arial" w:cs="Arial"/>
+        </w:rPr>
+        <w:t>provider.covers</w:t>
+      </w:r>
+      <w:proofErr w:type="gramEnd"/>
+      <w:r>
+        <w:rPr>
+          <w:rFonts w:ascii="Arial" w:hAnsi="Arial" w:cs="Arial"/>
+        </w:rPr>
+        <w:t>_</w:t>
+      </w:r>
+      <w:proofErr w:type="gramStart"/>
+      <w:r>
+        <w:rPr>
+          <w:rFonts w:ascii="Arial" w:hAnsi="Arial" w:cs="Arial"/>
+        </w:rPr>
+        <w:t>child</w:t>
+      </w:r>
+      <w:r>
+        <w:rPr>
+          <w:rFonts w:ascii="Arial" w:hAnsi="Arial" w:cs="Arial"/>
+        </w:rPr>
+        <w:t>.true</w:t>
+      </w:r>
+      <w:proofErr w:type="gramEnd"/>
+      <w:r>
+        <w:rPr>
+          <w:rFonts w:ascii="Arial" w:hAnsi="Arial" w:cs="Arial"/>
+        </w:rPr>
+        <w:t>_</w:t>
+      </w:r>
+      <w:proofErr w:type="gramStart"/>
+      <w:r>
+        <w:rPr>
+          <w:rFonts w:ascii="Arial" w:hAnsi="Arial" w:cs="Arial"/>
+        </w:rPr>
+        <w:t>values</w:t>
+      </w:r>
+      <w:proofErr w:type="spellEnd"/>
+      <w:r>
+        <w:rPr>
+          <w:rFonts w:ascii="Arial" w:hAnsi="Arial" w:cs="Arial"/>
+        </w:rPr>
+        <w:t>(</w:t>
+      </w:r>
+      <w:proofErr w:type="gramEnd"/>
+      <w:r>
+        <w:rPr>
+          <w:rFonts w:ascii="Arial" w:hAnsi="Arial" w:cs="Arial"/>
+        </w:rPr>
+        <w:t>)</w:t>
+      </w:r>
+      <w:proofErr w:type="gramStart"/>
+      <w:r>
+        <w:rPr>
+          <w:rFonts w:ascii="Arial" w:hAnsi="Arial" w:cs="Arial"/>
+        </w:rPr>
+        <w:t>) }</w:t>
+      </w:r>
+      <w:proofErr w:type="gramEnd"/>
+      <w:r>
+        <w:rPr>
+          <w:rFonts w:ascii="Arial" w:hAnsi="Arial" w:cs="Arial"/>
+        </w:rPr>
+        <w:t>}</w:t>
       </w:r>
     </w:p>
     <w:p>
@@ -1000,8 +2458,16 @@
         <w:rPr>
           <w:rFonts w:ascii="Arial" w:hAnsi="Arial" w:cs="Arial"/>
         </w:rPr>
-        <w:t>{%p endif %}</w:t>
-      </w:r>
+        <w:t xml:space="preserve">{%p </w:t>
+      </w:r>
+      <w:proofErr w:type="gramStart"/>
+      <w:r>
+        <w:rPr>
+          <w:rFonts w:ascii="Arial" w:hAnsi="Arial" w:cs="Arial"/>
+        </w:rPr>
+        <w:t>endif %}</w:t>
+      </w:r>
+      <w:proofErr w:type="gramEnd"/>
     </w:p>
     <w:p>
       <w:pPr>
@@ -1015,8 +2481,24 @@
         <w:rPr>
           <w:rFonts w:ascii="Arial" w:hAnsi="Arial" w:cs="Arial"/>
         </w:rPr>
-        <w:t>{%p endfor %}</w:t>
-      </w:r>
+        <w:t xml:space="preserve">{%p </w:t>
+      </w:r>
+      <w:proofErr w:type="spellStart"/>
+      <w:proofErr w:type="gramStart"/>
+      <w:r>
+        <w:rPr>
+          <w:rFonts w:ascii="Arial" w:hAnsi="Arial" w:cs="Arial"/>
+        </w:rPr>
+        <w:t>endfor</w:t>
+      </w:r>
+      <w:proofErr w:type="spellEnd"/>
+      <w:r>
+        <w:rPr>
+          <w:rFonts w:ascii="Arial" w:hAnsi="Arial" w:cs="Arial"/>
+        </w:rPr>
+        <w:t xml:space="preserve"> %}</w:t>
+      </w:r>
+      <w:proofErr w:type="gramEnd"/>
     </w:p>
     <w:p>
       <w:pPr>
@@ -1030,8 +2512,16 @@
         <w:rPr>
           <w:rFonts w:ascii="Arial" w:hAnsi="Arial" w:cs="Arial"/>
         </w:rPr>
-        <w:t>{%p endif %}</w:t>
-      </w:r>
+        <w:t xml:space="preserve">{%p </w:t>
+      </w:r>
+      <w:proofErr w:type="gramStart"/>
+      <w:r>
+        <w:rPr>
+          <w:rFonts w:ascii="Arial" w:hAnsi="Arial" w:cs="Arial"/>
+        </w:rPr>
+        <w:t>endif %}</w:t>
+      </w:r>
+      <w:proofErr w:type="gramEnd"/>
     </w:p>
     <w:p>
       <w:pPr>
@@ -1045,8 +2535,58 @@
         <w:rPr>
           <w:rFonts w:ascii="Arial" w:hAnsi="Arial" w:cs="Arial"/>
         </w:rPr>
-        <w:t>{%p if other_parties[0].insurance | length &gt; 5 %}</w:t>
-      </w:r>
+        <w:t xml:space="preserve">{%p if </w:t>
+      </w:r>
+      <w:proofErr w:type="spellStart"/>
+      <w:r>
+        <w:rPr>
+          <w:rFonts w:ascii="Arial" w:hAnsi="Arial" w:cs="Arial"/>
+        </w:rPr>
+        <w:t>other_</w:t>
+      </w:r>
+      <w:proofErr w:type="gramStart"/>
+      <w:r>
+        <w:rPr>
+          <w:rFonts w:ascii="Arial" w:hAnsi="Arial" w:cs="Arial"/>
+        </w:rPr>
+        <w:t>parties</w:t>
+      </w:r>
+      <w:proofErr w:type="spellEnd"/>
+      <w:r>
+        <w:rPr>
+          <w:rFonts w:ascii="Arial" w:hAnsi="Arial" w:cs="Arial"/>
+        </w:rPr>
+        <w:t>[</w:t>
+      </w:r>
+      <w:proofErr w:type="gramEnd"/>
+      <w:r>
+        <w:rPr>
+          <w:rFonts w:ascii="Arial" w:hAnsi="Arial" w:cs="Arial"/>
+        </w:rPr>
+        <w:t>0</w:t>
+      </w:r>
+      <w:proofErr w:type="gramStart"/>
+      <w:r>
+        <w:rPr>
+          <w:rFonts w:ascii="Arial" w:hAnsi="Arial" w:cs="Arial"/>
+        </w:rPr>
+        <w:t>].insurance</w:t>
+      </w:r>
+      <w:proofErr w:type="gramEnd"/>
+      <w:r>
+        <w:rPr>
+          <w:rFonts w:ascii="Arial" w:hAnsi="Arial" w:cs="Arial"/>
+        </w:rPr>
+        <w:t xml:space="preserve"> | length &gt; </w:t>
+      </w:r>
+      <w:proofErr w:type="gramStart"/>
+      <w:r>
+        <w:rPr>
+          <w:rFonts w:ascii="Arial" w:hAnsi="Arial" w:cs="Arial"/>
+        </w:rPr>
+        <w:t>5 %}</w:t>
+      </w:r>
+      <w:proofErr w:type="gramEnd"/>
     </w:p>
     <w:p>
       <w:pPr>
@@ -1061,7 +2601,28 @@
         <w:rPr>
           <w:rFonts w:ascii="Arial" w:hAnsi="Arial" w:cs="Arial"/>
         </w:rPr>
-        <w:t>{% if user_ask_role == “plaintiff” %}</w:t>
+        <w:t xml:space="preserve">{% if </w:t>
+      </w:r>
+      <w:proofErr w:type="spellStart"/>
+      <w:r>
+        <w:rPr>
+          <w:rFonts w:ascii="Arial" w:hAnsi="Arial" w:cs="Arial"/>
+        </w:rPr>
+        <w:t>user_ask_role</w:t>
+      </w:r>
+      <w:proofErr w:type="spellEnd"/>
+      <w:r>
+        <w:rPr>
+          <w:rFonts w:ascii="Arial" w:hAnsi="Arial" w:cs="Arial"/>
+        </w:rPr>
+        <w:t xml:space="preserve"> == “plaintiff” </w:t>
+      </w:r>
+      <w:proofErr w:type="gramStart"/>
+      <w:r>
+        <w:rPr>
+          <w:rFonts w:ascii="Arial" w:hAnsi="Arial" w:cs="Arial"/>
+        </w:rPr>
+        <w:t>%}</w:t>
       </w:r>
       <w:r>
         <w:rPr>
@@ -1071,11 +2632,19 @@
         </w:rPr>
         <w:t>Defendant</w:t>
       </w:r>
-      <w:r>
-        <w:rPr>
-          <w:rFonts w:ascii="Arial" w:hAnsi="Arial" w:cs="Arial"/>
-        </w:rPr>
-        <w:t>{% else %}</w:t>
+      <w:proofErr w:type="gramEnd"/>
+      <w:r>
+        <w:rPr>
+          <w:rFonts w:ascii="Arial" w:hAnsi="Arial" w:cs="Arial"/>
+        </w:rPr>
+        <w:t xml:space="preserve">{% else </w:t>
+      </w:r>
+      <w:proofErr w:type="gramStart"/>
+      <w:r>
+        <w:rPr>
+          <w:rFonts w:ascii="Arial" w:hAnsi="Arial" w:cs="Arial"/>
+        </w:rPr>
+        <w:t>%}</w:t>
       </w:r>
       <w:r>
         <w:rPr>
@@ -1085,6 +2654,7 @@
         </w:rPr>
         <w:t>Plaintiff</w:t>
       </w:r>
+      <w:proofErr w:type="gramEnd"/>
       <w:r>
         <w:rPr>
           <w:rFonts w:ascii="Arial" w:hAnsi="Arial" w:cs="Arial"/>
@@ -1121,8 +2691,44 @@
         <w:rPr>
           <w:rFonts w:ascii="Arial" w:hAnsi="Arial" w:cs="Arial"/>
         </w:rPr>
-        <w:t>{%p for provider in other_parties[0].insurance[5:] %}</w:t>
-      </w:r>
+        <w:t xml:space="preserve">{%p for provider in </w:t>
+      </w:r>
+      <w:proofErr w:type="spellStart"/>
+      <w:r>
+        <w:rPr>
+          <w:rFonts w:ascii="Arial" w:hAnsi="Arial" w:cs="Arial"/>
+        </w:rPr>
+        <w:t>other_parties</w:t>
+      </w:r>
+      <w:proofErr w:type="spellEnd"/>
+      <w:r>
+        <w:rPr>
+          <w:rFonts w:ascii="Arial" w:hAnsi="Arial" w:cs="Arial"/>
+        </w:rPr>
+        <w:t>[0</w:t>
+      </w:r>
+      <w:proofErr w:type="gramStart"/>
+      <w:r>
+        <w:rPr>
+          <w:rFonts w:ascii="Arial" w:hAnsi="Arial" w:cs="Arial"/>
+        </w:rPr>
+        <w:t>].insurance</w:t>
+      </w:r>
+      <w:proofErr w:type="gramEnd"/>
+      <w:r>
+        <w:rPr>
+          <w:rFonts w:ascii="Arial" w:hAnsi="Arial" w:cs="Arial"/>
+        </w:rPr>
+        <w:t>[5:</w:t>
+      </w:r>
+      <w:proofErr w:type="gramStart"/>
+      <w:r>
+        <w:rPr>
+          <w:rFonts w:ascii="Arial" w:hAnsi="Arial" w:cs="Arial"/>
+        </w:rPr>
+        <w:t>] %}</w:t>
+      </w:r>
+      <w:proofErr w:type="gramEnd"/>
     </w:p>
     <w:p>
       <w:pPr>
@@ -1135,13 +2741,59 @@
           <w:bCs/>
         </w:rPr>
       </w:pPr>
+      <w:proofErr w:type="gramStart"/>
       <w:r>
         <w:rPr>
           <w:rFonts w:ascii="Arial" w:hAnsi="Arial" w:cs="Arial"/>
           <w:b/>
           <w:bCs/>
         </w:rPr>
-        <w:t>{{ provider.company_name }}</w:t>
+        <w:t xml:space="preserve">{{ </w:t>
+      </w:r>
+      <w:proofErr w:type="spellStart"/>
+      <w:r>
+        <w:rPr>
+          <w:rFonts w:ascii="Arial" w:hAnsi="Arial" w:cs="Arial"/>
+          <w:b/>
+          <w:bCs/>
+        </w:rPr>
+        <w:t>provider</w:t>
+      </w:r>
+      <w:proofErr w:type="gramEnd"/>
+      <w:r>
+        <w:rPr>
+          <w:rFonts w:ascii="Arial" w:hAnsi="Arial" w:cs="Arial"/>
+          <w:b/>
+          <w:bCs/>
+        </w:rPr>
+        <w:t>.company_</w:t>
+      </w:r>
+      <w:proofErr w:type="gramStart"/>
+      <w:r>
+        <w:rPr>
+          <w:rFonts w:ascii="Arial" w:hAnsi="Arial" w:cs="Arial"/>
+          <w:b/>
+          <w:bCs/>
+        </w:rPr>
+        <w:t>name</w:t>
+      </w:r>
+      <w:proofErr w:type="spellEnd"/>
+      <w:r>
+        <w:rPr>
+          <w:rFonts w:ascii="Arial" w:hAnsi="Arial" w:cs="Arial"/>
+          <w:b/>
+          <w:bCs/>
+        </w:rPr>
+        <w:t xml:space="preserve"> }</w:t>
+      </w:r>
+      <w:proofErr w:type="gramEnd"/>
+      <w:r>
+        <w:rPr>
+          <w:rFonts w:ascii="Arial" w:hAnsi="Arial" w:cs="Arial"/>
+          <w:b/>
+          <w:bCs/>
+        </w:rPr>
+        <w:t>}</w:t>
       </w:r>
     </w:p>
     <w:p>
@@ -1157,7 +2809,43 @@
         <w:rPr>
           <w:rFonts w:ascii="Arial" w:hAnsi="Arial" w:cs="Arial"/>
         </w:rPr>
-        <w:t>{%p if provider.company_address != “” %}</w:t>
+        <w:t xml:space="preserve">{%p if </w:t>
+      </w:r>
+      <w:proofErr w:type="spellStart"/>
+      <w:proofErr w:type="gramStart"/>
+      <w:r>
+        <w:rPr>
+          <w:rFonts w:ascii="Arial" w:hAnsi="Arial" w:cs="Arial"/>
+        </w:rPr>
+        <w:t>provider.company</w:t>
+      </w:r>
+      <w:proofErr w:type="gramEnd"/>
+      <w:r>
+        <w:rPr>
+          <w:rFonts w:ascii="Arial" w:hAnsi="Arial" w:cs="Arial"/>
+        </w:rPr>
+        <w:t>_</w:t>
+      </w:r>
+      <w:proofErr w:type="gramStart"/>
+      <w:r>
+        <w:rPr>
+          <w:rFonts w:ascii="Arial" w:hAnsi="Arial" w:cs="Arial"/>
+        </w:rPr>
+        <w:t>address</w:t>
+      </w:r>
+      <w:proofErr w:type="spellEnd"/>
+      <w:r>
+        <w:rPr>
+          <w:rFonts w:ascii="Arial" w:hAnsi="Arial" w:cs="Arial"/>
+        </w:rPr>
+        <w:t xml:space="preserve"> !</w:t>
+      </w:r>
+      <w:proofErr w:type="gramEnd"/>
+      <w:r>
+        <w:rPr>
+          <w:rFonts w:ascii="Arial" w:hAnsi="Arial" w:cs="Arial"/>
+        </w:rPr>
+        <w:t>= “” %}</w:t>
       </w:r>
     </w:p>
     <w:p>
@@ -1173,7 +2861,49 @@
         <w:rPr>
           <w:rFonts w:ascii="Arial" w:hAnsi="Arial" w:cs="Arial"/>
         </w:rPr>
-        <w:t>Address: {{ provider.company_address }}</w:t>
+        <w:t xml:space="preserve">Address: </w:t>
+      </w:r>
+      <w:proofErr w:type="gramStart"/>
+      <w:r>
+        <w:rPr>
+          <w:rFonts w:ascii="Arial" w:hAnsi="Arial" w:cs="Arial"/>
+        </w:rPr>
+        <w:t xml:space="preserve">{{ </w:t>
+      </w:r>
+      <w:proofErr w:type="spellStart"/>
+      <w:r>
+        <w:rPr>
+          <w:rFonts w:ascii="Arial" w:hAnsi="Arial" w:cs="Arial"/>
+        </w:rPr>
+        <w:t>provider</w:t>
+      </w:r>
+      <w:proofErr w:type="gramEnd"/>
+      <w:r>
+        <w:rPr>
+          <w:rFonts w:ascii="Arial" w:hAnsi="Arial" w:cs="Arial"/>
+        </w:rPr>
+        <w:t>.company_</w:t>
+      </w:r>
+      <w:proofErr w:type="gramStart"/>
+      <w:r>
+        <w:rPr>
+          <w:rFonts w:ascii="Arial" w:hAnsi="Arial" w:cs="Arial"/>
+        </w:rPr>
+        <w:t>address</w:t>
+      </w:r>
+      <w:proofErr w:type="spellEnd"/>
+      <w:r>
+        <w:rPr>
+          <w:rFonts w:ascii="Arial" w:hAnsi="Arial" w:cs="Arial"/>
+        </w:rPr>
+        <w:t xml:space="preserve"> }</w:t>
+      </w:r>
+      <w:proofErr w:type="gramEnd"/>
+      <w:r>
+        <w:rPr>
+          <w:rFonts w:ascii="Arial" w:hAnsi="Arial" w:cs="Arial"/>
+        </w:rPr>
+        <w:t>}</w:t>
       </w:r>
     </w:p>
     <w:p>
@@ -1189,8 +2919,16 @@
         <w:rPr>
           <w:rFonts w:ascii="Arial" w:hAnsi="Arial" w:cs="Arial"/>
         </w:rPr>
-        <w:t>{%p endif %}</w:t>
-      </w:r>
+        <w:t xml:space="preserve">{%p </w:t>
+      </w:r>
+      <w:proofErr w:type="gramStart"/>
+      <w:r>
+        <w:rPr>
+          <w:rFonts w:ascii="Arial" w:hAnsi="Arial" w:cs="Arial"/>
+        </w:rPr>
+        <w:t>endif %}</w:t>
+      </w:r>
+      <w:proofErr w:type="gramEnd"/>
     </w:p>
     <w:p>
       <w:pPr>
@@ -1205,7 +2943,43 @@
         <w:rPr>
           <w:rFonts w:ascii="Arial" w:hAnsi="Arial" w:cs="Arial"/>
         </w:rPr>
-        <w:t>{%p if provider.policy_number != “” %}</w:t>
+        <w:t xml:space="preserve">{%p if </w:t>
+      </w:r>
+      <w:proofErr w:type="spellStart"/>
+      <w:proofErr w:type="gramStart"/>
+      <w:r>
+        <w:rPr>
+          <w:rFonts w:ascii="Arial" w:hAnsi="Arial" w:cs="Arial"/>
+        </w:rPr>
+        <w:t>provider.policy</w:t>
+      </w:r>
+      <w:proofErr w:type="gramEnd"/>
+      <w:r>
+        <w:rPr>
+          <w:rFonts w:ascii="Arial" w:hAnsi="Arial" w:cs="Arial"/>
+        </w:rPr>
+        <w:t>_</w:t>
+      </w:r>
+      <w:proofErr w:type="gramStart"/>
+      <w:r>
+        <w:rPr>
+          <w:rFonts w:ascii="Arial" w:hAnsi="Arial" w:cs="Arial"/>
+        </w:rPr>
+        <w:t>number</w:t>
+      </w:r>
+      <w:proofErr w:type="spellEnd"/>
+      <w:r>
+        <w:rPr>
+          <w:rFonts w:ascii="Arial" w:hAnsi="Arial" w:cs="Arial"/>
+        </w:rPr>
+        <w:t xml:space="preserve"> !</w:t>
+      </w:r>
+      <w:proofErr w:type="gramEnd"/>
+      <w:r>
+        <w:rPr>
+          <w:rFonts w:ascii="Arial" w:hAnsi="Arial" w:cs="Arial"/>
+        </w:rPr>
+        <w:t>= “” %}</w:t>
       </w:r>
     </w:p>
     <w:p>
@@ -1221,7 +2995,49 @@
         <w:rPr>
           <w:rFonts w:ascii="Arial" w:hAnsi="Arial" w:cs="Arial"/>
         </w:rPr>
-        <w:t>Policy number: {{ provider.policy_number }}</w:t>
+        <w:t xml:space="preserve">Policy number: </w:t>
+      </w:r>
+      <w:proofErr w:type="gramStart"/>
+      <w:r>
+        <w:rPr>
+          <w:rFonts w:ascii="Arial" w:hAnsi="Arial" w:cs="Arial"/>
+        </w:rPr>
+        <w:t xml:space="preserve">{{ </w:t>
+      </w:r>
+      <w:proofErr w:type="spellStart"/>
+      <w:r>
+        <w:rPr>
+          <w:rFonts w:ascii="Arial" w:hAnsi="Arial" w:cs="Arial"/>
+        </w:rPr>
+        <w:t>provider</w:t>
+      </w:r>
+      <w:proofErr w:type="gramEnd"/>
+      <w:r>
+        <w:rPr>
+          <w:rFonts w:ascii="Arial" w:hAnsi="Arial" w:cs="Arial"/>
+        </w:rPr>
+        <w:t>.policy_</w:t>
+      </w:r>
+      <w:proofErr w:type="gramStart"/>
+      <w:r>
+        <w:rPr>
+          <w:rFonts w:ascii="Arial" w:hAnsi="Arial" w:cs="Arial"/>
+        </w:rPr>
+        <w:t>number</w:t>
+      </w:r>
+      <w:proofErr w:type="spellEnd"/>
+      <w:r>
+        <w:rPr>
+          <w:rFonts w:ascii="Arial" w:hAnsi="Arial" w:cs="Arial"/>
+        </w:rPr>
+        <w:t xml:space="preserve"> }</w:t>
+      </w:r>
+      <w:proofErr w:type="gramEnd"/>
+      <w:r>
+        <w:rPr>
+          <w:rFonts w:ascii="Arial" w:hAnsi="Arial" w:cs="Arial"/>
+        </w:rPr>
+        <w:t>}</w:t>
       </w:r>
     </w:p>
     <w:p>
@@ -1237,8 +3053,16 @@
         <w:rPr>
           <w:rFonts w:ascii="Arial" w:hAnsi="Arial" w:cs="Arial"/>
         </w:rPr>
-        <w:t>{%p endif %}</w:t>
-      </w:r>
+        <w:t xml:space="preserve">{%p </w:t>
+      </w:r>
+      <w:proofErr w:type="gramStart"/>
+      <w:r>
+        <w:rPr>
+          <w:rFonts w:ascii="Arial" w:hAnsi="Arial" w:cs="Arial"/>
+        </w:rPr>
+        <w:t>endif %}</w:t>
+      </w:r>
+      <w:proofErr w:type="gramEnd"/>
     </w:p>
     <w:p>
       <w:pPr>
@@ -1253,7 +3077,43 @@
         <w:rPr>
           <w:rFonts w:ascii="Arial" w:hAnsi="Arial" w:cs="Arial"/>
         </w:rPr>
-        <w:t>{%p if provider.certificate_number != “” %}</w:t>
+        <w:t xml:space="preserve">{%p if </w:t>
+      </w:r>
+      <w:proofErr w:type="spellStart"/>
+      <w:proofErr w:type="gramStart"/>
+      <w:r>
+        <w:rPr>
+          <w:rFonts w:ascii="Arial" w:hAnsi="Arial" w:cs="Arial"/>
+        </w:rPr>
+        <w:t>provider.certificate</w:t>
+      </w:r>
+      <w:proofErr w:type="gramEnd"/>
+      <w:r>
+        <w:rPr>
+          <w:rFonts w:ascii="Arial" w:hAnsi="Arial" w:cs="Arial"/>
+        </w:rPr>
+        <w:t>_</w:t>
+      </w:r>
+      <w:proofErr w:type="gramStart"/>
+      <w:r>
+        <w:rPr>
+          <w:rFonts w:ascii="Arial" w:hAnsi="Arial" w:cs="Arial"/>
+        </w:rPr>
+        <w:t>number</w:t>
+      </w:r>
+      <w:proofErr w:type="spellEnd"/>
+      <w:r>
+        <w:rPr>
+          <w:rFonts w:ascii="Arial" w:hAnsi="Arial" w:cs="Arial"/>
+        </w:rPr>
+        <w:t xml:space="preserve"> !</w:t>
+      </w:r>
+      <w:proofErr w:type="gramEnd"/>
+      <w:r>
+        <w:rPr>
+          <w:rFonts w:ascii="Arial" w:hAnsi="Arial" w:cs="Arial"/>
+        </w:rPr>
+        <w:t>= “” %}</w:t>
       </w:r>
     </w:p>
     <w:p>
@@ -1269,7 +3129,49 @@
         <w:rPr>
           <w:rFonts w:ascii="Arial" w:hAnsi="Arial" w:cs="Arial"/>
         </w:rPr>
-        <w:t>Certificate number: {{ provider.certificate_number }}</w:t>
+        <w:t xml:space="preserve">Certificate number: </w:t>
+      </w:r>
+      <w:proofErr w:type="gramStart"/>
+      <w:r>
+        <w:rPr>
+          <w:rFonts w:ascii="Arial" w:hAnsi="Arial" w:cs="Arial"/>
+        </w:rPr>
+        <w:t xml:space="preserve">{{ </w:t>
+      </w:r>
+      <w:proofErr w:type="spellStart"/>
+      <w:r>
+        <w:rPr>
+          <w:rFonts w:ascii="Arial" w:hAnsi="Arial" w:cs="Arial"/>
+        </w:rPr>
+        <w:t>provider</w:t>
+      </w:r>
+      <w:proofErr w:type="gramEnd"/>
+      <w:r>
+        <w:rPr>
+          <w:rFonts w:ascii="Arial" w:hAnsi="Arial" w:cs="Arial"/>
+        </w:rPr>
+        <w:t>.certificate_</w:t>
+      </w:r>
+      <w:proofErr w:type="gramStart"/>
+      <w:r>
+        <w:rPr>
+          <w:rFonts w:ascii="Arial" w:hAnsi="Arial" w:cs="Arial"/>
+        </w:rPr>
+        <w:t>number</w:t>
+      </w:r>
+      <w:proofErr w:type="spellEnd"/>
+      <w:r>
+        <w:rPr>
+          <w:rFonts w:ascii="Arial" w:hAnsi="Arial" w:cs="Arial"/>
+        </w:rPr>
+        <w:t xml:space="preserve"> }</w:t>
+      </w:r>
+      <w:proofErr w:type="gramEnd"/>
+      <w:r>
+        <w:rPr>
+          <w:rFonts w:ascii="Arial" w:hAnsi="Arial" w:cs="Arial"/>
+        </w:rPr>
+        <w:t>}</w:t>
       </w:r>
     </w:p>
     <w:p>
@@ -1285,8 +3187,16 @@
         <w:rPr>
           <w:rFonts w:ascii="Arial" w:hAnsi="Arial" w:cs="Arial"/>
         </w:rPr>
-        <w:t>{%p endif %}</w:t>
-      </w:r>
+        <w:t xml:space="preserve">{%p </w:t>
+      </w:r>
+      <w:proofErr w:type="gramStart"/>
+      <w:r>
+        <w:rPr>
+          <w:rFonts w:ascii="Arial" w:hAnsi="Arial" w:cs="Arial"/>
+        </w:rPr>
+        <w:t>endif %}</w:t>
+      </w:r>
+      <w:proofErr w:type="gramEnd"/>
     </w:p>
     <w:p>
       <w:pPr>
@@ -1301,20 +3211,78 @@
         <w:rPr>
           <w:rFonts w:ascii="Arial" w:hAnsi="Arial" w:cs="Arial"/>
         </w:rPr>
-        <w:t>{%p if provider.covers_child</w:t>
-      </w:r>
-      <w:r>
-        <w:rPr>
-          <w:rFonts w:ascii="Arial" w:hAnsi="Arial" w:cs="Arial"/>
-        </w:rPr>
-        <w:t>.true_values()</w:t>
-      </w:r>
-      <w:r>
-        <w:rPr>
-          <w:rFonts w:ascii="Arial" w:hAnsi="Arial" w:cs="Arial"/>
-        </w:rPr>
-        <w:t xml:space="preserve"> | length &gt; 0 %}</w:t>
-      </w:r>
+        <w:t xml:space="preserve">{%p if </w:t>
+      </w:r>
+      <w:proofErr w:type="spellStart"/>
+      <w:proofErr w:type="gramStart"/>
+      <w:r>
+        <w:rPr>
+          <w:rFonts w:ascii="Arial" w:hAnsi="Arial" w:cs="Arial"/>
+        </w:rPr>
+        <w:t>provider.covers</w:t>
+      </w:r>
+      <w:proofErr w:type="gramEnd"/>
+      <w:r>
+        <w:rPr>
+          <w:rFonts w:ascii="Arial" w:hAnsi="Arial" w:cs="Arial"/>
+        </w:rPr>
+        <w:t>_</w:t>
+      </w:r>
+      <w:proofErr w:type="gramStart"/>
+      <w:r>
+        <w:rPr>
+          <w:rFonts w:ascii="Arial" w:hAnsi="Arial" w:cs="Arial"/>
+        </w:rPr>
+        <w:t>child</w:t>
+      </w:r>
+      <w:r>
+        <w:rPr>
+          <w:rFonts w:ascii="Arial" w:hAnsi="Arial" w:cs="Arial"/>
+        </w:rPr>
+        <w:t>.true</w:t>
+      </w:r>
+      <w:proofErr w:type="gramEnd"/>
+      <w:r>
+        <w:rPr>
+          <w:rFonts w:ascii="Arial" w:hAnsi="Arial" w:cs="Arial"/>
+        </w:rPr>
+        <w:t>_</w:t>
+      </w:r>
+      <w:proofErr w:type="gramStart"/>
+      <w:r>
+        <w:rPr>
+          <w:rFonts w:ascii="Arial" w:hAnsi="Arial" w:cs="Arial"/>
+        </w:rPr>
+        <w:t>values</w:t>
+      </w:r>
+      <w:proofErr w:type="spellEnd"/>
+      <w:r>
+        <w:rPr>
+          <w:rFonts w:ascii="Arial" w:hAnsi="Arial" w:cs="Arial"/>
+        </w:rPr>
+        <w:t>(</w:t>
+      </w:r>
+      <w:proofErr w:type="gramEnd"/>
+      <w:r>
+        <w:rPr>
+          <w:rFonts w:ascii="Arial" w:hAnsi="Arial" w:cs="Arial"/>
+        </w:rPr>
+        <w:t>)</w:t>
+      </w:r>
+      <w:r>
+        <w:rPr>
+          <w:rFonts w:ascii="Arial" w:hAnsi="Arial" w:cs="Arial"/>
+        </w:rPr>
+        <w:t xml:space="preserve"> | length &gt; </w:t>
+      </w:r>
+      <w:proofErr w:type="gramStart"/>
+      <w:r>
+        <w:rPr>
+          <w:rFonts w:ascii="Arial" w:hAnsi="Arial" w:cs="Arial"/>
+        </w:rPr>
+        <w:t>0 %}</w:t>
+      </w:r>
+      <w:proofErr w:type="gramEnd"/>
     </w:p>
     <w:p>
       <w:pPr>
@@ -1329,14 +3297,38 @@
         <w:rPr>
           <w:rFonts w:ascii="Arial" w:hAnsi="Arial" w:cs="Arial"/>
         </w:rPr>
-        <w:t>Children covered: {{ comma_and_list</w:t>
-      </w:r>
+        <w:t xml:space="preserve">Children covered: </w:t>
+      </w:r>
+      <w:proofErr w:type="gramStart"/>
+      <w:r>
+        <w:rPr>
+          <w:rFonts w:ascii="Arial" w:hAnsi="Arial" w:cs="Arial"/>
+        </w:rPr>
+        <w:t xml:space="preserve">{{ </w:t>
+      </w:r>
+      <w:proofErr w:type="spellStart"/>
+      <w:r>
+        <w:rPr>
+          <w:rFonts w:ascii="Arial" w:hAnsi="Arial" w:cs="Arial"/>
+        </w:rPr>
+        <w:t>comma</w:t>
+      </w:r>
+      <w:proofErr w:type="gramEnd"/>
+      <w:r>
+        <w:rPr>
+          <w:rFonts w:ascii="Arial" w:hAnsi="Arial" w:cs="Arial"/>
+        </w:rPr>
+        <w:t>_and_list</w:t>
+      </w:r>
+      <w:proofErr w:type="spellEnd"/>
       <w:r>
         <w:rPr>
           <w:rFonts w:ascii="Arial" w:hAnsi="Arial" w:cs="Arial"/>
         </w:rPr>
         <w:t>(</w:t>
       </w:r>
+      <w:proofErr w:type="spellStart"/>
+      <w:proofErr w:type="gramStart"/>
       <w:r>
         <w:rPr>
           <w:rFonts w:ascii="Arial" w:hAnsi="Arial" w:cs="Arial"/>
@@ -1347,25 +3339,75 @@
         <w:rPr>
           <w:rFonts w:ascii="Arial" w:hAnsi="Arial" w:cs="Arial"/>
         </w:rPr>
-        <w:t>.covers_child</w:t>
-      </w:r>
-      <w:r>
-        <w:rPr>
-          <w:rFonts w:ascii="Arial" w:hAnsi="Arial" w:cs="Arial"/>
-        </w:rPr>
-        <w:t>.true_values()</w:t>
-      </w:r>
+        <w:t>.covers</w:t>
+      </w:r>
+      <w:proofErr w:type="gramEnd"/>
+      <w:r>
+        <w:rPr>
+          <w:rFonts w:ascii="Arial" w:hAnsi="Arial" w:cs="Arial"/>
+        </w:rPr>
+        <w:t>_</w:t>
+      </w:r>
+      <w:proofErr w:type="gramStart"/>
+      <w:r>
+        <w:rPr>
+          <w:rFonts w:ascii="Arial" w:hAnsi="Arial" w:cs="Arial"/>
+        </w:rPr>
+        <w:t>child</w:t>
+      </w:r>
+      <w:r>
+        <w:rPr>
+          <w:rFonts w:ascii="Arial" w:hAnsi="Arial" w:cs="Arial"/>
+        </w:rPr>
+        <w:t>.true</w:t>
+      </w:r>
+      <w:proofErr w:type="gramEnd"/>
+      <w:r>
+        <w:rPr>
+          <w:rFonts w:ascii="Arial" w:hAnsi="Arial" w:cs="Arial"/>
+        </w:rPr>
+        <w:t>_</w:t>
+      </w:r>
+      <w:proofErr w:type="gramStart"/>
+      <w:r>
+        <w:rPr>
+          <w:rFonts w:ascii="Arial" w:hAnsi="Arial" w:cs="Arial"/>
+        </w:rPr>
+        <w:t>values</w:t>
+      </w:r>
+      <w:proofErr w:type="spellEnd"/>
+      <w:r>
+        <w:rPr>
+          <w:rFonts w:ascii="Arial" w:hAnsi="Arial" w:cs="Arial"/>
+        </w:rPr>
+        <w:t>(</w:t>
+      </w:r>
+      <w:proofErr w:type="gramEnd"/>
       <w:r>
         <w:rPr>
           <w:rFonts w:ascii="Arial" w:hAnsi="Arial" w:cs="Arial"/>
         </w:rPr>
         <w:t>)</w:t>
       </w:r>
-      <w:r>
-        <w:rPr>
-          <w:rFonts w:ascii="Arial" w:hAnsi="Arial" w:cs="Arial"/>
-        </w:rPr>
-        <w:t xml:space="preserve"> }}</w:t>
+      <w:proofErr w:type="gramStart"/>
+      <w:r>
+        <w:rPr>
+          <w:rFonts w:ascii="Arial" w:hAnsi="Arial" w:cs="Arial"/>
+        </w:rPr>
+        <w:t>)</w:t>
+      </w:r>
+      <w:r>
+        <w:rPr>
+          <w:rFonts w:ascii="Arial" w:hAnsi="Arial" w:cs="Arial"/>
+        </w:rPr>
+        <w:t xml:space="preserve"> }</w:t>
+      </w:r>
+      <w:proofErr w:type="gramEnd"/>
+      <w:r>
+        <w:rPr>
+          <w:rFonts w:ascii="Arial" w:hAnsi="Arial" w:cs="Arial"/>
+        </w:rPr>
+        <w:t>}</w:t>
       </w:r>
     </w:p>
     <w:p>
@@ -1381,8 +3423,16 @@
         <w:rPr>
           <w:rFonts w:ascii="Arial" w:hAnsi="Arial" w:cs="Arial"/>
         </w:rPr>
-        <w:t>{%p endif %}</w:t>
-      </w:r>
+        <w:t xml:space="preserve">{%p </w:t>
+      </w:r>
+      <w:proofErr w:type="gramStart"/>
+      <w:r>
+        <w:rPr>
+          <w:rFonts w:ascii="Arial" w:hAnsi="Arial" w:cs="Arial"/>
+        </w:rPr>
+        <w:t>endif %}</w:t>
+      </w:r>
+      <w:proofErr w:type="gramEnd"/>
     </w:p>
     <w:p>
       <w:pPr>
@@ -1397,8 +3447,30 @@
         <w:rPr>
           <w:rFonts w:ascii="Arial" w:hAnsi="Arial" w:cs="Arial"/>
         </w:rPr>
-        <w:t>{%p if provider.coverage_type.any_true() %}</w:t>
-      </w:r>
+        <w:t xml:space="preserve">{%p if </w:t>
+      </w:r>
+      <w:proofErr w:type="spellStart"/>
+      <w:r>
+        <w:rPr>
+          <w:rFonts w:ascii="Arial" w:hAnsi="Arial" w:cs="Arial"/>
+        </w:rPr>
+        <w:t>provider.coverage_type.any_</w:t>
+      </w:r>
+      <w:proofErr w:type="gramStart"/>
+      <w:r>
+        <w:rPr>
+          <w:rFonts w:ascii="Arial" w:hAnsi="Arial" w:cs="Arial"/>
+        </w:rPr>
+        <w:t>true</w:t>
+      </w:r>
+      <w:proofErr w:type="spellEnd"/>
+      <w:r>
+        <w:rPr>
+          <w:rFonts w:ascii="Arial" w:hAnsi="Arial" w:cs="Arial"/>
+        </w:rPr>
+        <w:t>() %}</w:t>
+      </w:r>
+      <w:proofErr w:type="gramEnd"/>
     </w:p>
     <w:p>
       <w:pPr>
@@ -1412,7 +3484,43 @@
         <w:rPr>
           <w:rFonts w:ascii="Arial" w:hAnsi="Arial" w:cs="Arial"/>
         </w:rPr>
-        <w:t>Coverage type: {{ comma_and_list(provider.covera</w:t>
+        <w:t xml:space="preserve">Coverage type: </w:t>
+      </w:r>
+      <w:proofErr w:type="gramStart"/>
+      <w:r>
+        <w:rPr>
+          <w:rFonts w:ascii="Arial" w:hAnsi="Arial" w:cs="Arial"/>
+        </w:rPr>
+        <w:t xml:space="preserve">{{ </w:t>
+      </w:r>
+      <w:proofErr w:type="spellStart"/>
+      <w:r>
+        <w:rPr>
+          <w:rFonts w:ascii="Arial" w:hAnsi="Arial" w:cs="Arial"/>
+        </w:rPr>
+        <w:t>comma</w:t>
+      </w:r>
+      <w:proofErr w:type="gramEnd"/>
+      <w:r>
+        <w:rPr>
+          <w:rFonts w:ascii="Arial" w:hAnsi="Arial" w:cs="Arial"/>
+        </w:rPr>
+        <w:t>_and_list</w:t>
+      </w:r>
+      <w:proofErr w:type="spellEnd"/>
+      <w:r>
+        <w:rPr>
+          <w:rFonts w:ascii="Arial" w:hAnsi="Arial" w:cs="Arial"/>
+        </w:rPr>
+        <w:t>(</w:t>
+      </w:r>
+      <w:proofErr w:type="spellStart"/>
+      <w:proofErr w:type="gramStart"/>
+      <w:r>
+        <w:rPr>
+          <w:rFonts w:ascii="Arial" w:hAnsi="Arial" w:cs="Arial"/>
+        </w:rPr>
+        <w:t>provider.covera</w:t>
       </w:r>
       <w:r>
         <w:rPr>
@@ -1424,7 +3532,29 @@
         <w:rPr>
           <w:rFonts w:ascii="Arial" w:hAnsi="Arial" w:cs="Arial"/>
         </w:rPr>
-        <w:t>e_type) }}</w:t>
+        <w:t>e</w:t>
+      </w:r>
+      <w:proofErr w:type="gramEnd"/>
+      <w:r>
+        <w:rPr>
+          <w:rFonts w:ascii="Arial" w:hAnsi="Arial" w:cs="Arial"/>
+        </w:rPr>
+        <w:t>_type</w:t>
+      </w:r>
+      <w:proofErr w:type="spellEnd"/>
+      <w:proofErr w:type="gramStart"/>
+      <w:r>
+        <w:rPr>
+          <w:rFonts w:ascii="Arial" w:hAnsi="Arial" w:cs="Arial"/>
+        </w:rPr>
+        <w:t>) }</w:t>
+      </w:r>
+      <w:proofErr w:type="gramEnd"/>
+      <w:r>
+        <w:rPr>
+          <w:rFonts w:ascii="Arial" w:hAnsi="Arial" w:cs="Arial"/>
+        </w:rPr>
+        <w:t>}</w:t>
       </w:r>
     </w:p>
     <w:p>
@@ -1439,8 +3569,16 @@
         <w:rPr>
           <w:rFonts w:ascii="Arial" w:hAnsi="Arial" w:cs="Arial"/>
         </w:rPr>
-        <w:t>{%p endif %}</w:t>
-      </w:r>
+        <w:t xml:space="preserve">{%p </w:t>
+      </w:r>
+      <w:proofErr w:type="gramStart"/>
+      <w:r>
+        <w:rPr>
+          <w:rFonts w:ascii="Arial" w:hAnsi="Arial" w:cs="Arial"/>
+        </w:rPr>
+        <w:t>endif %}</w:t>
+      </w:r>
+      <w:proofErr w:type="gramEnd"/>
     </w:p>
     <w:p>
       <w:pPr>
@@ -1454,8 +3592,24 @@
         <w:rPr>
           <w:rFonts w:ascii="Arial" w:hAnsi="Arial" w:cs="Arial"/>
         </w:rPr>
-        <w:t>{%p endfor %}</w:t>
-      </w:r>
+        <w:t xml:space="preserve">{%p </w:t>
+      </w:r>
+      <w:proofErr w:type="spellStart"/>
+      <w:proofErr w:type="gramStart"/>
+      <w:r>
+        <w:rPr>
+          <w:rFonts w:ascii="Arial" w:hAnsi="Arial" w:cs="Arial"/>
+        </w:rPr>
+        <w:t>endfor</w:t>
+      </w:r>
+      <w:proofErr w:type="spellEnd"/>
+      <w:r>
+        <w:rPr>
+          <w:rFonts w:ascii="Arial" w:hAnsi="Arial" w:cs="Arial"/>
+        </w:rPr>
+        <w:t xml:space="preserve"> %}</w:t>
+      </w:r>
+      <w:proofErr w:type="gramEnd"/>
     </w:p>
     <w:p>
       <w:pPr>
@@ -1470,8 +3624,16 @@
           <w:rFonts w:ascii="Arial" w:hAnsi="Arial" w:cs="Arial"/>
         </w:rPr>
         <w:lastRenderedPageBreak/>
-        <w:t>{%p endif %}</w:t>
-      </w:r>
+        <w:t xml:space="preserve">{%p </w:t>
+      </w:r>
+      <w:proofErr w:type="gramStart"/>
+      <w:r>
+        <w:rPr>
+          <w:rFonts w:ascii="Arial" w:hAnsi="Arial" w:cs="Arial"/>
+        </w:rPr>
+        <w:t>endif %}</w:t>
+      </w:r>
+      <w:proofErr w:type="gramEnd"/>
     </w:p>
     <w:sectPr>
       <w:headerReference w:type="default" r:id="rId7"/>
@@ -1609,6 +3771,7 @@
               <w:szCs w:val="20"/>
             </w:rPr>
           </w:pPr>
+          <w:proofErr w:type="gramStart"/>
           <w:r>
             <w:rPr>
               <w:b/>
@@ -1619,6 +3782,7 @@
             </w:rPr>
             <w:t xml:space="preserve">{{ </w:t>
           </w:r>
+          <w:proofErr w:type="spellStart"/>
           <w:r>
             <w:rPr>
               <w:b/>
@@ -1635,8 +3799,30 @@
               <w:sz w:val="20"/>
               <w:szCs w:val="20"/>
             </w:rPr>
-            <w:t>he_court.number</w:t>
+            <w:t>he</w:t>
           </w:r>
+          <w:proofErr w:type="gramEnd"/>
+          <w:r>
+            <w:rPr>
+              <w:b/>
+              <w:bCs/>
+              <w:sz w:val="20"/>
+              <w:szCs w:val="20"/>
+            </w:rPr>
+            <w:t>_</w:t>
+          </w:r>
+          <w:proofErr w:type="gramStart"/>
+          <w:r>
+            <w:rPr>
+              <w:b/>
+              <w:bCs/>
+              <w:sz w:val="20"/>
+              <w:szCs w:val="20"/>
+            </w:rPr>
+            <w:t>court.number</w:t>
+          </w:r>
+          <w:proofErr w:type="spellEnd"/>
+          <w:proofErr w:type="gramEnd"/>
           <w:r>
             <w:rPr>
               <w:b/>
@@ -1668,6 +3854,7 @@
               <w:szCs w:val="20"/>
             </w:rPr>
           </w:pPr>
+          <w:proofErr w:type="gramStart"/>
           <w:r>
             <w:rPr>
               <w:b/>
@@ -1678,6 +3865,7 @@
             </w:rPr>
             <w:t xml:space="preserve">{{ </w:t>
           </w:r>
+          <w:proofErr w:type="spellStart"/>
           <w:r>
             <w:rPr>
               <w:b/>
@@ -1685,7 +3873,48 @@
               <w:sz w:val="20"/>
               <w:szCs w:val="20"/>
             </w:rPr>
-            <w:t>county_choice.upper()</w:t>
+            <w:t>county</w:t>
+          </w:r>
+          <w:proofErr w:type="gramEnd"/>
+          <w:r>
+            <w:rPr>
+              <w:b/>
+              <w:bCs/>
+              <w:sz w:val="20"/>
+              <w:szCs w:val="20"/>
+            </w:rPr>
+            <w:t>_</w:t>
+          </w:r>
+          <w:proofErr w:type="gramStart"/>
+          <w:r>
+            <w:rPr>
+              <w:b/>
+              <w:bCs/>
+              <w:sz w:val="20"/>
+              <w:szCs w:val="20"/>
+            </w:rPr>
+            <w:t>choice.upper</w:t>
+          </w:r>
+          <w:proofErr w:type="spellEnd"/>
+          <w:proofErr w:type="gramEnd"/>
+          <w:r>
+            <w:rPr>
+              <w:b/>
+              <w:bCs/>
+              <w:sz w:val="20"/>
+              <w:szCs w:val="20"/>
+            </w:rPr>
+            <w:t>(</w:t>
+          </w:r>
+          <w:proofErr w:type="gramStart"/>
+          <w:r>
+            <w:rPr>
+              <w:b/>
+              <w:bCs/>
+              <w:sz w:val="20"/>
+              <w:szCs w:val="20"/>
+            </w:rPr>
+            <w:t>)</w:t>
           </w:r>
           <w:r>
             <w:rPr>
@@ -1695,7 +3924,18 @@
               <w:sz w:val="20"/>
               <w:szCs w:val="20"/>
             </w:rPr>
-            <w:t xml:space="preserve"> }}</w:t>
+            <w:t xml:space="preserve"> }</w:t>
+          </w:r>
+          <w:proofErr w:type="gramEnd"/>
+          <w:r>
+            <w:rPr>
+              <w:b/>
+              <w:bCs/>
+              <w:caps/>
+              <w:sz w:val="20"/>
+              <w:szCs w:val="20"/>
+            </w:rPr>
+            <w:t>}</w:t>
           </w:r>
           <w:r>
             <w:rPr>
@@ -1841,6 +4081,7 @@
               <w:szCs w:val="20"/>
             </w:rPr>
           </w:pPr>
+          <w:proofErr w:type="gramStart"/>
           <w:r>
             <w:rPr>
               <w:b/>
@@ -1850,6 +4091,7 @@
             </w:rPr>
             <w:t xml:space="preserve">{{ </w:t>
           </w:r>
+          <w:proofErr w:type="spellStart"/>
           <w:r>
             <w:rPr>
               <w:b/>
@@ -1857,8 +4099,19 @@
               <w:sz w:val="20"/>
               <w:szCs w:val="20"/>
             </w:rPr>
-            <w:t>docket_number</w:t>
+            <w:t>docket</w:t>
           </w:r>
+          <w:proofErr w:type="gramEnd"/>
+          <w:r>
+            <w:rPr>
+              <w:b/>
+              <w:bCs/>
+              <w:sz w:val="20"/>
+              <w:szCs w:val="20"/>
+            </w:rPr>
+            <w:t>_number</w:t>
+          </w:r>
+          <w:proofErr w:type="spellEnd"/>
           <w:r>
             <w:rPr>
               <w:b/>

</xml_diff>

<commit_message>
finish stepchild and insurance logic
</commit_message>
<xml_diff>
--- a/docassemble/MLHDivorceAndCustody/data/templates/judgment_information_foc_100_attachment.docx
+++ b/docassemble/MLHDivorceAndCustody/data/templates/judgment_information_foc_100_attachment.docx
@@ -1464,14 +1464,40 @@
         <w:rPr>
           <w:rFonts w:ascii="Arial" w:hAnsi="Arial" w:cs="Arial"/>
         </w:rPr>
-        <w:t>{%p if (</w:t>
-      </w:r>
-      <w:proofErr w:type="gramStart"/>
-      <w:r>
-        <w:rPr>
-          <w:rFonts w:ascii="Arial" w:hAnsi="Arial" w:cs="Arial"/>
-        </w:rPr>
-        <w:t>users[</w:t>
+        <w:t>{%p if</w:t>
+      </w:r>
+      <w:r>
+        <w:rPr>
+          <w:rFonts w:ascii="Arial" w:hAnsi="Arial" w:cs="Arial"/>
+        </w:rPr>
+        <w:t xml:space="preserve"> </w:t>
+      </w:r>
+      <w:proofErr w:type="spellStart"/>
+      <w:r>
+        <w:rPr>
+          <w:rFonts w:ascii="Arial" w:hAnsi="Arial" w:cs="Arial"/>
+        </w:rPr>
+        <w:t>there_are_marital_children</w:t>
+      </w:r>
+      <w:proofErr w:type="spellEnd"/>
+      <w:r>
+        <w:rPr>
+          <w:rFonts w:ascii="Arial" w:hAnsi="Arial" w:cs="Arial"/>
+        </w:rPr>
+        <w:t xml:space="preserve"> </w:t>
+      </w:r>
+      <w:proofErr w:type="gramStart"/>
+      <w:r>
+        <w:rPr>
+          <w:rFonts w:ascii="Arial" w:hAnsi="Arial" w:cs="Arial"/>
+        </w:rPr>
+        <w:t>and (</w:t>
+      </w:r>
+      <w:r>
+        <w:rPr>
+          <w:rFonts w:ascii="Arial" w:hAnsi="Arial" w:cs="Arial"/>
+        </w:rPr>
+        <w:t>(users[</w:t>
       </w:r>
       <w:proofErr w:type="gramEnd"/>
       <w:r>
@@ -1540,14 +1566,20 @@
         <w:rPr>
           <w:rFonts w:ascii="Arial" w:hAnsi="Arial" w:cs="Arial"/>
         </w:rPr>
-        <w:t xml:space="preserve"> | length &gt; 5</w:t>
-      </w:r>
-      <w:proofErr w:type="gramStart"/>
-      <w:r>
-        <w:rPr>
-          <w:rFonts w:ascii="Arial" w:hAnsi="Arial" w:cs="Arial"/>
-        </w:rPr>
-        <w:t>) %}</w:t>
+        <w:t xml:space="preserve"> | length &gt; 5)</w:t>
+      </w:r>
+      <w:proofErr w:type="gramStart"/>
+      <w:r>
+        <w:rPr>
+          <w:rFonts w:ascii="Arial" w:hAnsi="Arial" w:cs="Arial"/>
+        </w:rPr>
+        <w:t>)</w:t>
+      </w:r>
+      <w:r>
+        <w:rPr>
+          <w:rFonts w:ascii="Arial" w:hAnsi="Arial" w:cs="Arial"/>
+        </w:rPr>
+        <w:t xml:space="preserve"> %}</w:t>
       </w:r>
       <w:proofErr w:type="gramEnd"/>
     </w:p>
@@ -1586,30 +1618,6 @@
         <w:rPr>
           <w:rFonts w:ascii="Arial" w:hAnsi="Arial" w:cs="Arial"/>
         </w:rPr>
-        <w:t xml:space="preserve">{%p </w:t>
-      </w:r>
-      <w:proofErr w:type="gramStart"/>
-      <w:r>
-        <w:rPr>
-          <w:rFonts w:ascii="Arial" w:hAnsi="Arial" w:cs="Arial"/>
-        </w:rPr>
-        <w:t>endif %}</w:t>
-      </w:r>
-      <w:proofErr w:type="gramEnd"/>
-    </w:p>
-    <w:p>
-      <w:pPr>
-        <w:keepNext/>
-        <w:spacing w:after="0" w:line="240" w:lineRule="auto"/>
-        <w:ind w:left="-446" w:right="-547"/>
-        <w:rPr>
-          <w:rFonts w:ascii="Arial" w:hAnsi="Arial" w:cs="Arial"/>
-        </w:rPr>
-      </w:pPr>
-      <w:r>
-        <w:rPr>
-          <w:rFonts w:ascii="Arial" w:hAnsi="Arial" w:cs="Arial"/>
-        </w:rPr>
         <w:t xml:space="preserve">{%p if </w:t>
       </w:r>
       <w:proofErr w:type="gramStart"/>
@@ -3623,6 +3631,30 @@
         <w:rPr>
           <w:rFonts w:ascii="Arial" w:hAnsi="Arial" w:cs="Arial"/>
         </w:rPr>
+        <w:t xml:space="preserve">{%p </w:t>
+      </w:r>
+      <w:proofErr w:type="gramStart"/>
+      <w:r>
+        <w:rPr>
+          <w:rFonts w:ascii="Arial" w:hAnsi="Arial" w:cs="Arial"/>
+        </w:rPr>
+        <w:t>endif %}</w:t>
+      </w:r>
+      <w:proofErr w:type="gramEnd"/>
+    </w:p>
+    <w:p>
+      <w:pPr>
+        <w:keepNext/>
+        <w:spacing w:after="0" w:line="240" w:lineRule="auto"/>
+        <w:ind w:left="-446" w:right="-547"/>
+        <w:rPr>
+          <w:rFonts w:ascii="Arial" w:hAnsi="Arial" w:cs="Arial"/>
+        </w:rPr>
+      </w:pPr>
+      <w:r>
+        <w:rPr>
+          <w:rFonts w:ascii="Arial" w:hAnsi="Arial" w:cs="Arial"/>
+        </w:rPr>
         <w:lastRenderedPageBreak/>
         <w:t xml:space="preserve">{%p </w:t>
       </w:r>
@@ -3634,6 +3666,15 @@
         <w:t>endif %}</w:t>
       </w:r>
       <w:proofErr w:type="gramEnd"/>
+    </w:p>
+    <w:p>
+      <w:pPr>
+        <w:spacing w:after="0" w:line="240" w:lineRule="auto"/>
+        <w:ind w:left="-446" w:right="-547"/>
+        <w:rPr>
+          <w:rFonts w:ascii="Arial" w:hAnsi="Arial" w:cs="Arial"/>
+        </w:rPr>
+      </w:pPr>
     </w:p>
     <w:sectPr>
       <w:headerReference w:type="default" r:id="rId7"/>

</xml_diff>